<commit_message>
add gcb cover letter questions and some minor edits to manuscript/supplement
</commit_message>
<xml_diff>
--- a/working_drafts/NxCO2xI_supp_v1.1.docx
+++ b/working_drafts/NxCO2xI_supp_v1.1.docx
@@ -53,7 +53,7 @@
     </w:p>
     <w:p>
       <w:pPr>
-        <w:spacing w:line="276" w:lineRule="auto"/>
+        <w:spacing w:line="360" w:lineRule="auto"/>
         <w:rPr>
           <w:b/>
           <w:bCs/>
@@ -69,7 +69,7 @@
     </w:p>
     <w:p>
       <w:pPr>
-        <w:spacing w:line="276" w:lineRule="auto"/>
+        <w:spacing w:line="360" w:lineRule="auto"/>
         <w:rPr>
           <w:b/>
           <w:bCs/>
@@ -87,7 +87,7 @@
     </w:p>
     <w:p>
       <w:pPr>
-        <w:spacing w:line="276" w:lineRule="auto"/>
+        <w:spacing w:line="360" w:lineRule="auto"/>
         <w:rPr>
           <w:b/>
           <w:bCs/>
@@ -629,7 +629,7 @@
     </w:p>
     <w:p>
       <w:pPr>
-        <w:spacing w:line="276" w:lineRule="auto"/>
+        <w:spacing w:line="360" w:lineRule="auto"/>
         <w:rPr>
           <w:b/>
           <w:bCs/>
@@ -638,7 +638,7 @@
     </w:p>
     <w:p>
       <w:pPr>
-        <w:spacing w:line="276" w:lineRule="auto"/>
+        <w:spacing w:line="360" w:lineRule="auto"/>
         <w:rPr>
           <w:bCs/>
         </w:rPr>
@@ -654,7 +654,7 @@
     </w:p>
     <w:p>
       <w:pPr>
-        <w:spacing w:line="276" w:lineRule="auto"/>
+        <w:spacing w:line="360" w:lineRule="auto"/>
         <w:rPr>
           <w:bCs/>
         </w:rPr>
@@ -1162,7 +1162,7 @@
     </w:p>
     <w:p>
       <w:pPr>
-        <w:spacing w:line="276" w:lineRule="auto"/>
+        <w:spacing w:line="360" w:lineRule="auto"/>
         <w:ind w:firstLine="720"/>
         <w:rPr>
           <w:bCs/>
@@ -1172,6 +1172,7 @@
         <w:rPr>
           <w:bCs/>
         </w:rPr>
+        <w:lastRenderedPageBreak/>
         <w:t>Elevated CO</w:t>
       </w:r>
       <w:r>
@@ -1533,7 +1534,7 @@
     </w:p>
     <w:p>
       <w:pPr>
-        <w:spacing w:line="276" w:lineRule="auto"/>
+        <w:spacing w:line="360" w:lineRule="auto"/>
         <w:rPr>
           <w:bCs/>
         </w:rPr>
@@ -1541,1161 +1542,1334 @@
     </w:p>
     <w:p>
       <w:pPr>
-        <w:spacing w:line="276" w:lineRule="auto"/>
-        <w:rPr>
-          <w:bCs/>
-        </w:rPr>
+        <w:spacing w:line="360" w:lineRule="auto"/>
+        <w:rPr>
+          <w:bCs/>
+        </w:rPr>
+      </w:pPr>
+      <w:r>
+        <w:rPr>
+          <w:bCs/>
+          <w:i/>
+          <w:iCs/>
+        </w:rPr>
+        <w:t>Nitrogen fixation</w:t>
+      </w:r>
+    </w:p>
+    <w:p>
+      <w:pPr>
+        <w:spacing w:line="360" w:lineRule="auto"/>
+        <w:rPr>
+          <w:bCs/>
+        </w:rPr>
+      </w:pPr>
+      <w:r>
+        <w:rPr>
+          <w:bCs/>
+        </w:rPr>
+        <w:t>There was no effect of CO</w:t>
+      </w:r>
+      <w:r>
+        <w:rPr>
+          <w:bCs/>
+          <w:vertAlign w:val="subscript"/>
+        </w:rPr>
+        <w:t>2</w:t>
+      </w:r>
+      <w:r>
+        <w:rPr>
+          <w:bCs/>
+        </w:rPr>
+        <w:t xml:space="preserve"> treatment on root nodule: root biomass (</w:t>
+      </w:r>
+      <w:r>
+        <w:rPr>
+          <w:bCs/>
+          <w:i/>
+          <w:iCs/>
+        </w:rPr>
+        <w:t>p</w:t>
+      </w:r>
+      <w:r>
+        <w:rPr>
+          <w:bCs/>
+        </w:rPr>
+        <w:t>&gt;0.05; Table S5), a pattern that was not modified by nitrogen fertilization (CO</w:t>
+      </w:r>
+      <w:r>
+        <w:rPr>
+          <w:bCs/>
+          <w:vertAlign w:val="subscript"/>
+        </w:rPr>
+        <w:t>2</w:t>
+      </w:r>
+      <w:r>
+        <w:rPr>
+          <w:bCs/>
+        </w:rPr>
+        <w:t xml:space="preserve">-by-fertilization interaction: </w:t>
+      </w:r>
+      <w:r>
+        <w:rPr>
+          <w:bCs/>
+          <w:i/>
+          <w:iCs/>
+        </w:rPr>
+        <w:t>p</w:t>
+      </w:r>
+      <w:r>
+        <w:rPr>
+          <w:bCs/>
+        </w:rPr>
+        <w:t>&gt;0.05; Table S5). However, an interaction between CO</w:t>
+      </w:r>
+      <w:r>
+        <w:rPr>
+          <w:bCs/>
+          <w:vertAlign w:val="subscript"/>
+        </w:rPr>
+        <w:t>2</w:t>
+      </w:r>
+      <w:r>
+        <w:rPr>
+          <w:bCs/>
+        </w:rPr>
+        <w:t xml:space="preserve"> and inoculation (</w:t>
+      </w:r>
+      <w:r>
+        <w:rPr>
+          <w:bCs/>
+          <w:i/>
+          <w:iCs/>
+        </w:rPr>
+        <w:t>p</w:t>
+      </w:r>
+      <w:r>
+        <w:rPr>
+          <w:bCs/>
+        </w:rPr>
+        <w:t>&lt;0.001; Table S5) indicated that the positive effect of inoculation on root nodule: root biomass (</w:t>
+      </w:r>
+      <w:r>
+        <w:rPr>
+          <w:bCs/>
+          <w:i/>
+          <w:iCs/>
+        </w:rPr>
+        <w:t>p</w:t>
+      </w:r>
+      <w:r>
+        <w:rPr>
+          <w:bCs/>
+        </w:rPr>
+        <w:t>&lt;0.001; Table S5) was stronger under ambient CO</w:t>
+      </w:r>
+      <w:r>
+        <w:rPr>
+          <w:bCs/>
+          <w:vertAlign w:val="subscript"/>
+        </w:rPr>
+        <w:t>2</w:t>
+      </w:r>
+      <w:r>
+        <w:rPr>
+          <w:bCs/>
+        </w:rPr>
+        <w:t xml:space="preserve"> (3129% increase; Tukey test comparing the inoculation effect under ambient CO</w:t>
+      </w:r>
+      <w:r>
+        <w:rPr>
+          <w:bCs/>
+          <w:vertAlign w:val="subscript"/>
+        </w:rPr>
+        <w:t>2</w:t>
+      </w:r>
+      <w:r>
+        <w:rPr>
+          <w:bCs/>
+        </w:rPr>
+        <w:t xml:space="preserve">: </w:t>
+      </w:r>
+      <w:r>
+        <w:rPr>
+          <w:bCs/>
+          <w:i/>
+          <w:iCs/>
+        </w:rPr>
+        <w:t>p</w:t>
+      </w:r>
+      <w:r>
+        <w:rPr>
+          <w:bCs/>
+        </w:rPr>
+        <w:t>&lt;0.001) than elevated CO</w:t>
+      </w:r>
+      <w:r>
+        <w:rPr>
+          <w:bCs/>
+          <w:vertAlign w:val="subscript"/>
+        </w:rPr>
+        <w:t>2</w:t>
+      </w:r>
+      <w:r>
+        <w:rPr>
+          <w:bCs/>
+        </w:rPr>
+        <w:t xml:space="preserve"> (379% increase; Tukey test comparing the inoculation effect under elevated CO</w:t>
+      </w:r>
+      <w:r>
+        <w:rPr>
+          <w:bCs/>
+          <w:vertAlign w:val="subscript"/>
+        </w:rPr>
+        <w:t>2</w:t>
+      </w:r>
+      <w:r>
+        <w:rPr>
+          <w:bCs/>
+        </w:rPr>
+        <w:t xml:space="preserve">: </w:t>
+      </w:r>
+      <w:r>
+        <w:rPr>
+          <w:bCs/>
+          <w:i/>
+          <w:iCs/>
+        </w:rPr>
+        <w:t>p</w:t>
+      </w:r>
+      <w:r>
+        <w:rPr>
+          <w:bCs/>
+        </w:rPr>
+        <w:t>&lt;0.001). An interaction between nitrogen fertilization and inoculation (</w:t>
+      </w:r>
+      <w:r>
+        <w:rPr>
+          <w:bCs/>
+          <w:i/>
+          <w:iCs/>
+        </w:rPr>
+        <w:t>p</w:t>
+      </w:r>
+      <w:r>
+        <w:rPr>
+          <w:bCs/>
+        </w:rPr>
+        <w:t>&lt;0.001; Table S5) indicated that the negative effect of increasing nitrogen fertilization on root nodule: root biomass (</w:t>
+      </w:r>
+      <w:r>
+        <w:rPr>
+          <w:bCs/>
+          <w:i/>
+          <w:iCs/>
+        </w:rPr>
+        <w:t>p</w:t>
+      </w:r>
+      <w:r>
+        <w:rPr>
+          <w:bCs/>
+        </w:rPr>
+        <w:t xml:space="preserve">&lt;0.001; Table S5) was stronger in inoculated pots than uninoculated plants (Tukey test comparing the fertilization-root nodule: root biomass slope between inoculation treatments: </w:t>
+      </w:r>
+      <w:r>
+        <w:rPr>
+          <w:bCs/>
+          <w:i/>
+          <w:iCs/>
+        </w:rPr>
+        <w:t>p</w:t>
+      </w:r>
+      <w:r>
+        <w:rPr>
+          <w:bCs/>
+        </w:rPr>
+        <w:t>&lt;0.001; Fig. S5).</w:t>
+      </w:r>
+    </w:p>
+    <w:p>
+      <w:pPr>
+        <w:spacing w:line="360" w:lineRule="auto"/>
+        <w:ind w:firstLine="720"/>
+        <w:rPr>
+          <w:bCs/>
+        </w:rPr>
+      </w:pPr>
+      <w:r>
+        <w:rPr>
+          <w:bCs/>
+        </w:rPr>
+        <w:t>Root n</w:t>
+      </w:r>
+      <w:r>
+        <w:rPr>
+          <w:bCs/>
+        </w:rPr>
+        <w:t xml:space="preserve">odule biomass </w:t>
+      </w:r>
+      <w:r>
+        <w:rPr>
+          <w:bCs/>
+        </w:rPr>
+        <w:t>increased</w:t>
+      </w:r>
+      <w:r>
+        <w:rPr>
+          <w:bCs/>
+        </w:rPr>
+        <w:t xml:space="preserve"> by 30% under e</w:t>
+      </w:r>
+      <w:r>
+        <w:rPr>
+          <w:bCs/>
+        </w:rPr>
+        <w:t xml:space="preserve">levated </w:t>
+      </w:r>
+      <w:r>
+        <w:rPr>
+          <w:bCs/>
+        </w:rPr>
+        <w:t>CO</w:t>
+      </w:r>
+      <w:r>
+        <w:rPr>
+          <w:bCs/>
+          <w:vertAlign w:val="subscript"/>
+        </w:rPr>
+        <w:t>2</w:t>
+      </w:r>
+      <w:r>
+        <w:rPr>
+          <w:bCs/>
+        </w:rPr>
+        <w:t xml:space="preserve"> (</w:t>
+      </w:r>
+      <w:r>
+        <w:rPr>
+          <w:bCs/>
+          <w:i/>
+          <w:iCs/>
+        </w:rPr>
+        <w:t>p</w:t>
+      </w:r>
+      <w:r>
+        <w:rPr>
+          <w:bCs/>
+        </w:rPr>
+        <w:t xml:space="preserve">&lt;0.001; Table </w:t>
+      </w:r>
+      <w:r>
+        <w:rPr>
+          <w:bCs/>
+        </w:rPr>
+        <w:t>S</w:t>
+      </w:r>
+      <w:r>
+        <w:rPr>
+          <w:bCs/>
+        </w:rPr>
+        <w:t>5</w:t>
+      </w:r>
+      <w:r>
+        <w:rPr>
+          <w:bCs/>
+        </w:rPr>
+        <w:t xml:space="preserve">), a pattern that was </w:t>
+      </w:r>
+      <w:r>
+        <w:rPr>
+          <w:bCs/>
+        </w:rPr>
+        <w:t xml:space="preserve">not </w:t>
+      </w:r>
+      <w:r>
+        <w:rPr>
+          <w:bCs/>
+        </w:rPr>
+        <w:t xml:space="preserve">modified </w:t>
+      </w:r>
+      <w:r>
+        <w:rPr>
+          <w:bCs/>
+        </w:rPr>
+        <w:t xml:space="preserve">by </w:t>
+      </w:r>
+      <w:r>
+        <w:rPr>
+          <w:bCs/>
+        </w:rPr>
+        <w:t xml:space="preserve">nitrogen </w:t>
+      </w:r>
+      <w:r>
+        <w:rPr>
+          <w:bCs/>
+        </w:rPr>
+        <w:t>fertilization</w:t>
+      </w:r>
+      <w:r>
+        <w:rPr>
+          <w:bCs/>
+        </w:rPr>
+        <w:t xml:space="preserve"> (</w:t>
+      </w:r>
+      <w:r>
+        <w:rPr>
+          <w:bCs/>
+        </w:rPr>
+        <w:t>CO</w:t>
+      </w:r>
+      <w:r>
+        <w:rPr>
+          <w:bCs/>
+          <w:vertAlign w:val="subscript"/>
+        </w:rPr>
+        <w:t>2</w:t>
+      </w:r>
+      <w:r>
+        <w:rPr>
+          <w:bCs/>
+        </w:rPr>
+        <w:t xml:space="preserve">-by-fertilization interaction: </w:t>
+      </w:r>
+      <w:r>
+        <w:rPr>
+          <w:bCs/>
+          <w:i/>
+          <w:iCs/>
+        </w:rPr>
+        <w:t>p</w:t>
+      </w:r>
+      <w:r>
+        <w:rPr>
+          <w:bCs/>
+        </w:rPr>
+        <w:t>&gt;0.05</w:t>
+      </w:r>
+      <w:r>
+        <w:rPr>
+          <w:bCs/>
+        </w:rPr>
+        <w:t xml:space="preserve">; Table </w:t>
+      </w:r>
+      <w:r>
+        <w:rPr>
+          <w:bCs/>
+        </w:rPr>
+        <w:t>S</w:t>
+      </w:r>
+      <w:r>
+        <w:rPr>
+          <w:bCs/>
+        </w:rPr>
+        <w:t>5</w:t>
+      </w:r>
+      <w:r>
+        <w:rPr>
+          <w:bCs/>
+        </w:rPr>
+        <w:t>)</w:t>
+      </w:r>
+      <w:r>
+        <w:rPr>
+          <w:bCs/>
+        </w:rPr>
+        <w:t xml:space="preserve"> or</w:t>
+      </w:r>
+      <w:r>
+        <w:rPr>
+          <w:bCs/>
+        </w:rPr>
+        <w:t xml:space="preserve"> inoculation (</w:t>
+      </w:r>
+      <w:r>
+        <w:rPr>
+          <w:bCs/>
+        </w:rPr>
+        <w:t>CO</w:t>
+      </w:r>
+      <w:r>
+        <w:rPr>
+          <w:bCs/>
+          <w:vertAlign w:val="subscript"/>
+        </w:rPr>
+        <w:t>2</w:t>
+      </w:r>
+      <w:r>
+        <w:rPr>
+          <w:bCs/>
+        </w:rPr>
+        <w:t>-by-</w:t>
+      </w:r>
+      <w:r>
+        <w:rPr>
+          <w:bCs/>
+        </w:rPr>
+        <w:t>inoculation</w:t>
+      </w:r>
+      <w:r>
+        <w:rPr>
+          <w:bCs/>
+        </w:rPr>
+        <w:t xml:space="preserve"> interaction: </w:t>
+      </w:r>
+      <w:r>
+        <w:rPr>
+          <w:bCs/>
+          <w:i/>
+          <w:iCs/>
+        </w:rPr>
+        <w:t>p</w:t>
+      </w:r>
+      <w:r>
+        <w:rPr>
+          <w:bCs/>
+        </w:rPr>
+        <w:t>&gt;0.05</w:t>
+      </w:r>
+      <w:r>
+        <w:rPr>
+          <w:bCs/>
+        </w:rPr>
+        <w:t xml:space="preserve">; Table </w:t>
+      </w:r>
+      <w:r>
+        <w:rPr>
+          <w:bCs/>
+        </w:rPr>
+        <w:t>S</w:t>
+      </w:r>
+      <w:r>
+        <w:rPr>
+          <w:bCs/>
+        </w:rPr>
+        <w:t>5</w:t>
+      </w:r>
+      <w:r>
+        <w:rPr>
+          <w:bCs/>
+        </w:rPr>
+        <w:t>; Fig. S5</w:t>
+      </w:r>
+      <w:r>
+        <w:rPr>
+          <w:bCs/>
+        </w:rPr>
+        <w:t xml:space="preserve">). </w:t>
+      </w:r>
+      <w:r>
+        <w:rPr>
+          <w:bCs/>
+        </w:rPr>
+        <w:t>An</w:t>
+      </w:r>
+      <w:r>
+        <w:rPr>
+          <w:bCs/>
+        </w:rPr>
+        <w:t xml:space="preserve"> interaction between </w:t>
+      </w:r>
+      <w:r>
+        <w:rPr>
+          <w:bCs/>
+        </w:rPr>
+        <w:t xml:space="preserve">nitrogen </w:t>
+      </w:r>
+      <w:r>
+        <w:rPr>
+          <w:bCs/>
+        </w:rPr>
+        <w:t>fertilization and inoculation (</w:t>
+      </w:r>
+      <w:r>
+        <w:rPr>
+          <w:bCs/>
+          <w:i/>
+          <w:iCs/>
+        </w:rPr>
+        <w:t>p</w:t>
+      </w:r>
+      <w:r>
+        <w:rPr>
+          <w:bCs/>
+        </w:rPr>
+        <w:t xml:space="preserve">&lt;0.001; Table </w:t>
+      </w:r>
+      <w:r>
+        <w:rPr>
+          <w:bCs/>
+        </w:rPr>
+        <w:t>S</w:t>
+      </w:r>
+      <w:r>
+        <w:rPr>
+          <w:bCs/>
+        </w:rPr>
+        <w:t>5</w:t>
+      </w:r>
+      <w:r>
+        <w:rPr>
+          <w:bCs/>
+        </w:rPr>
+        <w:t xml:space="preserve">) </w:t>
+      </w:r>
+      <w:r>
+        <w:rPr>
+          <w:bCs/>
+        </w:rPr>
+        <w:t>indicated that negative effect</w:t>
+      </w:r>
+      <w:r>
+        <w:rPr>
+          <w:bCs/>
+        </w:rPr>
+        <w:t>s</w:t>
+      </w:r>
+      <w:r>
+        <w:rPr>
+          <w:bCs/>
+        </w:rPr>
+        <w:t xml:space="preserve"> of increasing </w:t>
+      </w:r>
+      <w:r>
+        <w:rPr>
+          <w:bCs/>
+        </w:rPr>
+        <w:t xml:space="preserve">nitrogen </w:t>
+      </w:r>
+      <w:r>
+        <w:rPr>
+          <w:bCs/>
+        </w:rPr>
+        <w:t xml:space="preserve">fertilization on </w:t>
+      </w:r>
+      <w:r>
+        <w:rPr>
+          <w:bCs/>
+        </w:rPr>
+        <w:t xml:space="preserve">root </w:t>
+      </w:r>
+      <w:r>
+        <w:rPr>
+          <w:bCs/>
+        </w:rPr>
+        <w:t>nodule biomass</w:t>
+      </w:r>
+      <w:r>
+        <w:rPr>
+          <w:bCs/>
+        </w:rPr>
+        <w:t xml:space="preserve"> (</w:t>
+      </w:r>
+      <w:r>
+        <w:rPr>
+          <w:bCs/>
+          <w:i/>
+          <w:iCs/>
+        </w:rPr>
+        <w:t>p</w:t>
+      </w:r>
+      <w:r>
+        <w:rPr>
+          <w:bCs/>
+        </w:rPr>
+        <w:t>&lt;0.001; Table S</w:t>
+      </w:r>
+      <w:r>
+        <w:rPr>
+          <w:bCs/>
+        </w:rPr>
+        <w:t>5</w:t>
+      </w:r>
+      <w:r>
+        <w:rPr>
+          <w:bCs/>
+        </w:rPr>
+        <w:t>)</w:t>
+      </w:r>
+      <w:r>
+        <w:rPr>
+          <w:bCs/>
+        </w:rPr>
+        <w:t xml:space="preserve"> w</w:t>
+      </w:r>
+      <w:r>
+        <w:rPr>
+          <w:bCs/>
+        </w:rPr>
+        <w:t>ere</w:t>
+      </w:r>
+      <w:r>
+        <w:rPr>
+          <w:bCs/>
+        </w:rPr>
+        <w:t xml:space="preserve"> </w:t>
+      </w:r>
+      <w:r>
+        <w:rPr>
+          <w:bCs/>
+        </w:rPr>
+        <w:t xml:space="preserve">driven by inoculated plants (Tukey test comparing the </w:t>
+      </w:r>
+      <w:r>
+        <w:rPr>
+          <w:bCs/>
+        </w:rPr>
+        <w:t xml:space="preserve">nitrogen </w:t>
+      </w:r>
+      <w:r>
+        <w:rPr>
+          <w:bCs/>
+        </w:rPr>
+        <w:t>fertilization-</w:t>
+      </w:r>
+      <w:r>
+        <w:rPr>
+          <w:bCs/>
+        </w:rPr>
+        <w:t xml:space="preserve">root </w:t>
+      </w:r>
+      <w:r>
+        <w:rPr>
+          <w:bCs/>
+        </w:rPr>
+        <w:t xml:space="preserve">nodule biomass slope in inoculated plants: </w:t>
+      </w:r>
+      <w:r>
+        <w:rPr>
+          <w:bCs/>
+          <w:i/>
+          <w:iCs/>
+        </w:rPr>
+        <w:t>p</w:t>
+      </w:r>
+      <w:r>
+        <w:rPr>
+          <w:bCs/>
+        </w:rPr>
+        <w:t xml:space="preserve">&lt;0.001), as there was no effect of </w:t>
+      </w:r>
+      <w:r>
+        <w:rPr>
+          <w:bCs/>
+        </w:rPr>
+        <w:t xml:space="preserve">nitrogen </w:t>
+      </w:r>
+      <w:r>
+        <w:rPr>
+          <w:bCs/>
+        </w:rPr>
+        <w:t xml:space="preserve">fertilization on </w:t>
+      </w:r>
+      <w:r>
+        <w:rPr>
+          <w:bCs/>
+        </w:rPr>
+        <w:t xml:space="preserve">root </w:t>
+      </w:r>
+      <w:r>
+        <w:rPr>
+          <w:bCs/>
+        </w:rPr>
+        <w:t>nodule biomass in uninoculated plants (Tukey test comparing the</w:t>
+      </w:r>
+      <w:r>
+        <w:rPr>
+          <w:bCs/>
+        </w:rPr>
+        <w:t xml:space="preserve"> nitrogen</w:t>
+      </w:r>
+      <w:r>
+        <w:rPr>
+          <w:bCs/>
+        </w:rPr>
+        <w:t xml:space="preserve"> fertilization-</w:t>
+      </w:r>
+      <w:r>
+        <w:rPr>
+          <w:bCs/>
+        </w:rPr>
+        <w:t xml:space="preserve">root </w:t>
+      </w:r>
+      <w:r>
+        <w:rPr>
+          <w:bCs/>
+        </w:rPr>
+        <w:t xml:space="preserve">nodule biomass slope in uninoculated plants: </w:t>
+      </w:r>
+      <w:r>
+        <w:rPr>
+          <w:bCs/>
+          <w:i/>
+          <w:iCs/>
+        </w:rPr>
+        <w:t>p</w:t>
+      </w:r>
+      <w:r>
+        <w:rPr>
+          <w:bCs/>
+        </w:rPr>
+        <w:t>&gt;0.05; Fig. S</w:t>
+      </w:r>
+      <w:r>
+        <w:rPr>
+          <w:bCs/>
+        </w:rPr>
+        <w:t>5</w:t>
+      </w:r>
+      <w:r>
+        <w:rPr>
+          <w:bCs/>
+        </w:rPr>
+        <w:t>).</w:t>
+      </w:r>
+    </w:p>
+    <w:p>
+      <w:pPr>
+        <w:spacing w:line="360" w:lineRule="auto"/>
+        <w:ind w:firstLine="720"/>
+        <w:rPr>
+          <w:bCs/>
+        </w:rPr>
+      </w:pPr>
+      <w:r>
+        <w:rPr>
+          <w:bCs/>
+        </w:rPr>
+        <w:t xml:space="preserve">Root biomass increased by </w:t>
+      </w:r>
+      <w:r>
+        <w:rPr>
+          <w:bCs/>
+        </w:rPr>
+        <w:t>9</w:t>
+      </w:r>
+      <w:r>
+        <w:rPr>
+          <w:bCs/>
+        </w:rPr>
+        <w:t>6</w:t>
+      </w:r>
+      <w:r>
+        <w:rPr>
+          <w:bCs/>
+        </w:rPr>
+        <w:t>% under elevated CO</w:t>
+      </w:r>
+      <w:r>
+        <w:rPr>
+          <w:bCs/>
+          <w:vertAlign w:val="subscript"/>
+        </w:rPr>
+        <w:t>2</w:t>
+      </w:r>
+      <w:r>
+        <w:rPr>
+          <w:bCs/>
+        </w:rPr>
+        <w:t xml:space="preserve"> (</w:t>
+      </w:r>
+      <w:r>
+        <w:rPr>
+          <w:bCs/>
+          <w:i/>
+          <w:iCs/>
+        </w:rPr>
+        <w:t>p</w:t>
+      </w:r>
+      <w:r>
+        <w:rPr>
+          <w:bCs/>
+        </w:rPr>
+        <w:t>&lt;0.001; Table S5)</w:t>
+      </w:r>
+      <w:r>
+        <w:rPr>
+          <w:bCs/>
+        </w:rPr>
+        <w:t>. An interaction between CO</w:t>
+      </w:r>
+      <w:r>
+        <w:rPr>
+          <w:bCs/>
+          <w:vertAlign w:val="subscript"/>
+        </w:rPr>
+        <w:t>2</w:t>
+      </w:r>
+      <w:r>
+        <w:rPr>
+          <w:bCs/>
+        </w:rPr>
+        <w:t xml:space="preserve"> concentration and fertilization</w:t>
+      </w:r>
+      <w:r>
+        <w:rPr>
+          <w:bCs/>
+        </w:rPr>
+        <w:t xml:space="preserve"> (</w:t>
+      </w:r>
+      <w:r>
+        <w:rPr>
+          <w:bCs/>
+          <w:i/>
+          <w:iCs/>
+        </w:rPr>
+        <w:t>p</w:t>
+      </w:r>
+      <w:r>
+        <w:rPr>
+          <w:bCs/>
+        </w:rPr>
+        <w:t>&lt;</w:t>
+      </w:r>
+      <w:r>
+        <w:rPr>
+          <w:bCs/>
+        </w:rPr>
+        <w:t>0.0</w:t>
+      </w:r>
+      <w:r>
+        <w:rPr>
+          <w:bCs/>
+        </w:rPr>
+        <w:t>01</w:t>
+      </w:r>
+      <w:r>
+        <w:rPr>
+          <w:bCs/>
+        </w:rPr>
+        <w:t>; Table S5)</w:t>
+      </w:r>
+      <w:r>
+        <w:rPr>
+          <w:bCs/>
+        </w:rPr>
+        <w:t xml:space="preserve"> indicated that the positive </w:t>
+      </w:r>
+      <w:r>
+        <w:rPr>
+          <w:bCs/>
+        </w:rPr>
+        <w:lastRenderedPageBreak/>
+        <w:t>effect of increasing fertilization on root biomass (</w:t>
+      </w:r>
+      <w:r>
+        <w:rPr>
+          <w:bCs/>
+          <w:i/>
+          <w:iCs/>
+        </w:rPr>
+        <w:t>p</w:t>
+      </w:r>
+      <w:r>
+        <w:rPr>
+          <w:bCs/>
+        </w:rPr>
+        <w:t>&lt;0.001; Table S5) was stronger under ambient CO</w:t>
+      </w:r>
+      <w:r>
+        <w:rPr>
+          <w:bCs/>
+          <w:vertAlign w:val="subscript"/>
+        </w:rPr>
+        <w:t>2</w:t>
+      </w:r>
+      <w:r>
+        <w:rPr>
+          <w:bCs/>
+        </w:rPr>
+        <w:t xml:space="preserve"> (Tukey test comparing the nitrogen fertilization-root biomass slope between CO</w:t>
+      </w:r>
+      <w:r>
+        <w:rPr>
+          <w:bCs/>
+          <w:vertAlign w:val="subscript"/>
+        </w:rPr>
+        <w:t>2</w:t>
+      </w:r>
+      <w:r>
+        <w:rPr>
+          <w:bCs/>
+        </w:rPr>
+        <w:t xml:space="preserve"> treatments: </w:t>
+      </w:r>
+      <w:r>
+        <w:rPr>
+          <w:bCs/>
+          <w:i/>
+          <w:iCs/>
+        </w:rPr>
+        <w:t>p</w:t>
+      </w:r>
+      <w:r>
+        <w:rPr>
+          <w:bCs/>
+        </w:rPr>
+        <w:t>=0.001)</w:t>
+      </w:r>
+      <w:r>
+        <w:rPr>
+          <w:bCs/>
+        </w:rPr>
+        <w:t>. An interaction between CO</w:t>
+      </w:r>
+      <w:r>
+        <w:rPr>
+          <w:bCs/>
+          <w:vertAlign w:val="subscript"/>
+        </w:rPr>
+        <w:t>2</w:t>
+      </w:r>
+      <w:r>
+        <w:rPr>
+          <w:bCs/>
+        </w:rPr>
+        <w:t xml:space="preserve"> and inoculation (</w:t>
+      </w:r>
+      <w:r>
+        <w:rPr>
+          <w:bCs/>
+          <w:i/>
+          <w:iCs/>
+        </w:rPr>
+        <w:t>p</w:t>
+      </w:r>
+      <w:r>
+        <w:rPr>
+          <w:bCs/>
+        </w:rPr>
+        <w:t>&lt;0.001; Table S5) indicated that the positive effect of inoculation on root biomass (</w:t>
+      </w:r>
+      <w:r>
+        <w:rPr>
+          <w:bCs/>
+          <w:i/>
+          <w:iCs/>
+        </w:rPr>
+        <w:t>p</w:t>
+      </w:r>
+      <w:r>
+        <w:rPr>
+          <w:bCs/>
+        </w:rPr>
+        <w:t>&lt;0.001; Table S5) was driven by the ambient CO</w:t>
+      </w:r>
+      <w:r>
+        <w:rPr>
+          <w:bCs/>
+          <w:vertAlign w:val="subscript"/>
+        </w:rPr>
+        <w:t>2</w:t>
+      </w:r>
+      <w:r>
+        <w:rPr>
+          <w:bCs/>
+        </w:rPr>
+        <w:t xml:space="preserve"> treatment (Tukey test comparing inoculation effect under ambient CO</w:t>
+      </w:r>
+      <w:r>
+        <w:rPr>
+          <w:bCs/>
+          <w:vertAlign w:val="subscript"/>
+        </w:rPr>
+        <w:t>2</w:t>
+      </w:r>
+      <w:r>
+        <w:rPr>
+          <w:bCs/>
+        </w:rPr>
+        <w:t xml:space="preserve">: </w:t>
+      </w:r>
+      <w:r>
+        <w:rPr>
+          <w:bCs/>
+          <w:i/>
+          <w:iCs/>
+        </w:rPr>
+        <w:t>p</w:t>
+      </w:r>
+      <w:r>
+        <w:rPr>
+          <w:bCs/>
+        </w:rPr>
+        <w:t>&lt;0.001), as there was no inoculation effect on root biomass under elevated CO</w:t>
+      </w:r>
+      <w:r>
+        <w:rPr>
+          <w:bCs/>
+          <w:vertAlign w:val="subscript"/>
+        </w:rPr>
+        <w:t>2</w:t>
+      </w:r>
+      <w:r>
+        <w:rPr>
+          <w:bCs/>
+        </w:rPr>
+        <w:t xml:space="preserve"> (</w:t>
+      </w:r>
+      <w:r>
+        <w:rPr>
+          <w:bCs/>
+        </w:rPr>
+        <w:t xml:space="preserve">Tukey test comparing inoculation effect under </w:t>
+      </w:r>
+      <w:r>
+        <w:rPr>
+          <w:bCs/>
+        </w:rPr>
+        <w:t>elevated</w:t>
+      </w:r>
+      <w:r>
+        <w:rPr>
+          <w:bCs/>
+        </w:rPr>
+        <w:t xml:space="preserve"> CO</w:t>
+      </w:r>
+      <w:r>
+        <w:rPr>
+          <w:bCs/>
+          <w:vertAlign w:val="subscript"/>
+        </w:rPr>
+        <w:t>2</w:t>
+      </w:r>
+      <w:r>
+        <w:rPr>
+          <w:bCs/>
+        </w:rPr>
+        <w:t xml:space="preserve">: </w:t>
+      </w:r>
+      <w:r>
+        <w:rPr>
+          <w:bCs/>
+          <w:i/>
+          <w:iCs/>
+        </w:rPr>
+        <w:t>p</w:t>
+      </w:r>
+      <w:r>
+        <w:rPr>
+          <w:bCs/>
+        </w:rPr>
+        <w:t>&gt;</w:t>
+      </w:r>
+      <w:r>
+        <w:rPr>
+          <w:bCs/>
+        </w:rPr>
+        <w:t>0.0</w:t>
+      </w:r>
+      <w:r>
+        <w:rPr>
+          <w:bCs/>
+        </w:rPr>
+        <w:t>5). An interaction between nitrogen fertilization and inoculation (</w:t>
+      </w:r>
+      <w:r>
+        <w:rPr>
+          <w:bCs/>
+          <w:i/>
+          <w:iCs/>
+        </w:rPr>
+        <w:t>p</w:t>
+      </w:r>
+      <w:r>
+        <w:rPr>
+          <w:bCs/>
+        </w:rPr>
+        <w:t xml:space="preserve">&lt;0.001; Table S5) indicated that the positive effect of increasing nitrogen fertilization on root biomass </w:t>
+      </w:r>
+      <w:r>
+        <w:rPr>
+          <w:bCs/>
+        </w:rPr>
+        <w:t>(</w:t>
+      </w:r>
+      <w:r>
+        <w:rPr>
+          <w:bCs/>
+          <w:i/>
+          <w:iCs/>
+        </w:rPr>
+        <w:t>p</w:t>
+      </w:r>
+      <w:r>
+        <w:rPr>
+          <w:bCs/>
+        </w:rPr>
+        <w:t>&lt;0.001; Table S5)</w:t>
+      </w:r>
+      <w:r>
+        <w:rPr>
+          <w:bCs/>
+        </w:rPr>
+        <w:t xml:space="preserve"> was </w:t>
+      </w:r>
+      <w:r>
+        <w:rPr>
+          <w:bCs/>
+        </w:rPr>
+        <w:t xml:space="preserve">stronger in uninoculated plants (Tukey test comparing the fertilization-root biomass slope between inoculation treatments: </w:t>
+      </w:r>
+      <w:r>
+        <w:rPr>
+          <w:bCs/>
+          <w:i/>
+          <w:iCs/>
+        </w:rPr>
+        <w:t>p</w:t>
+      </w:r>
+      <w:r>
+        <w:rPr>
+          <w:bCs/>
+        </w:rPr>
+        <w:t>=0.001).</w:t>
+      </w:r>
+    </w:p>
+    <w:p>
+      <w:pPr>
+        <w:spacing w:line="360" w:lineRule="auto"/>
       </w:pPr>
     </w:p>
     <w:p>
       <w:pPr>
-        <w:spacing w:line="276" w:lineRule="auto"/>
-        <w:rPr>
-          <w:bCs/>
-        </w:rPr>
+        <w:spacing w:line="360" w:lineRule="auto"/>
       </w:pPr>
       <w:r>
         <w:rPr>
-          <w:bCs/>
           <w:i/>
           <w:iCs/>
         </w:rPr>
-        <w:lastRenderedPageBreak/>
-        <w:t>Nitrogen fixation</w:t>
+        <w:t>The ratio of total biomass to pot volume</w:t>
       </w:r>
     </w:p>
     <w:p>
       <w:pPr>
-        <w:spacing w:line="276" w:lineRule="auto"/>
-        <w:rPr>
-          <w:bCs/>
-        </w:rPr>
+        <w:spacing w:line="360" w:lineRule="auto"/>
       </w:pPr>
       <w:r>
-        <w:rPr>
-          <w:bCs/>
-        </w:rPr>
-        <w:t xml:space="preserve">Nodule biomass </w:t>
-      </w:r>
-      <w:r>
-        <w:rPr>
-          <w:bCs/>
-        </w:rPr>
-        <w:t>increased</w:t>
-      </w:r>
-      <w:r>
-        <w:rPr>
-          <w:bCs/>
-        </w:rPr>
-        <w:t xml:space="preserve"> by 30% under e</w:t>
-      </w:r>
-      <w:r>
-        <w:rPr>
-          <w:bCs/>
-        </w:rPr>
-        <w:t xml:space="preserve">levated </w:t>
-      </w:r>
-      <w:r>
-        <w:rPr>
-          <w:bCs/>
-        </w:rPr>
-        <w:t>CO</w:t>
-      </w:r>
-      <w:r>
-        <w:rPr>
-          <w:bCs/>
+        <w:t>Total biomass</w:t>
+      </w:r>
+      <w:r>
+        <w:t>:</w:t>
+      </w:r>
+      <w:r>
+        <w:t xml:space="preserve"> </w:t>
+      </w:r>
+      <w:r>
+        <w:t>pot volume increased with elevated CO</w:t>
+      </w:r>
+      <w:r>
+        <w:rPr>
           <w:vertAlign w:val="subscript"/>
         </w:rPr>
         <w:t>2</w:t>
       </w:r>
       <w:r>
-        <w:rPr>
-          <w:bCs/>
-        </w:rPr>
-        <w:t xml:space="preserve"> (</w:t>
-      </w:r>
-      <w:r>
-        <w:rPr>
-          <w:bCs/>
+        <w:t>, inoculation, and nitrogen fertilization (</w:t>
+      </w:r>
+      <w:r>
+        <w:rPr>
           <w:i/>
           <w:iCs/>
         </w:rPr>
         <w:t>p</w:t>
       </w:r>
       <w:r>
-        <w:rPr>
-          <w:bCs/>
-        </w:rPr>
-        <w:t xml:space="preserve">&lt;0.001; Table </w:t>
-      </w:r>
-      <w:r>
-        <w:rPr>
-          <w:bCs/>
-        </w:rPr>
-        <w:t>S</w:t>
-      </w:r>
-      <w:r>
-        <w:rPr>
-          <w:bCs/>
-        </w:rPr>
-        <w:t>5</w:t>
-      </w:r>
-      <w:r>
-        <w:rPr>
-          <w:bCs/>
-        </w:rPr>
-        <w:t xml:space="preserve">), a pattern that was </w:t>
-      </w:r>
-      <w:r>
-        <w:rPr>
-          <w:bCs/>
-        </w:rPr>
-        <w:t xml:space="preserve">not </w:t>
-      </w:r>
-      <w:r>
-        <w:rPr>
-          <w:bCs/>
-        </w:rPr>
-        <w:t xml:space="preserve">modified </w:t>
-      </w:r>
-      <w:r>
-        <w:rPr>
-          <w:bCs/>
-        </w:rPr>
-        <w:t xml:space="preserve">by </w:t>
-      </w:r>
-      <w:r>
-        <w:rPr>
-          <w:bCs/>
-        </w:rPr>
-        <w:t xml:space="preserve">nitrogen </w:t>
-      </w:r>
-      <w:r>
-        <w:rPr>
-          <w:bCs/>
-        </w:rPr>
-        <w:t>fertilization</w:t>
-      </w:r>
-      <w:r>
-        <w:rPr>
-          <w:bCs/>
-        </w:rPr>
-        <w:t xml:space="preserve"> (</w:t>
-      </w:r>
-      <w:r>
-        <w:rPr>
-          <w:bCs/>
-        </w:rPr>
-        <w:t>CO</w:t>
-      </w:r>
-      <w:r>
-        <w:rPr>
-          <w:bCs/>
-          <w:vertAlign w:val="subscript"/>
-        </w:rPr>
-        <w:t>2</w:t>
-      </w:r>
-      <w:r>
-        <w:rPr>
-          <w:bCs/>
-        </w:rPr>
-        <w:t xml:space="preserve">-by-fertilization interaction: </w:t>
-      </w:r>
-      <w:r>
-        <w:rPr>
-          <w:bCs/>
+        <w:t>&lt;0.001 in all cases; Table S6).</w:t>
+      </w:r>
+      <w:r>
+        <w:t xml:space="preserve"> </w:t>
+      </w:r>
+      <w:r>
+        <w:t>The p</w:t>
+      </w:r>
+      <w:r>
+        <w:t xml:space="preserve">ositive effect of </w:t>
+      </w:r>
+      <w:r>
+        <w:t xml:space="preserve">increasing </w:t>
+      </w:r>
+      <w:r>
+        <w:t>nitrogen fertilization on biomass: pot volume w</w:t>
+      </w:r>
+      <w:r>
+        <w:t>as</w:t>
+      </w:r>
+      <w:r>
+        <w:t xml:space="preserve"> stronger in uninoculated plants than inoculated plants</w:t>
+      </w:r>
+      <w:r>
+        <w:t xml:space="preserve"> </w:t>
+      </w:r>
+      <w:r>
+        <w:t xml:space="preserve">(Tukey test comparing the nitrogen </w:t>
+      </w:r>
+      <w:proofErr w:type="spellStart"/>
+      <w:r>
+        <w:t>fertilization-biomass:pot</w:t>
+      </w:r>
+      <w:proofErr w:type="spellEnd"/>
+      <w:r>
+        <w:t xml:space="preserve"> volume slope between inoculation treatments: </w:t>
+      </w:r>
+      <w:r>
+        <w:rPr>
           <w:i/>
           <w:iCs/>
         </w:rPr>
         <w:t>p</w:t>
       </w:r>
       <w:r>
-        <w:rPr>
-          <w:bCs/>
-        </w:rPr>
-        <w:t>&gt;0.05</w:t>
-      </w:r>
-      <w:r>
-        <w:rPr>
-          <w:bCs/>
-        </w:rPr>
-        <w:t xml:space="preserve">; Table </w:t>
-      </w:r>
-      <w:r>
-        <w:rPr>
-          <w:bCs/>
-        </w:rPr>
-        <w:t>S</w:t>
-      </w:r>
-      <w:r>
-        <w:rPr>
-          <w:bCs/>
-        </w:rPr>
-        <w:t>5</w:t>
-      </w:r>
-      <w:r>
-        <w:rPr>
-          <w:bCs/>
-        </w:rPr>
-        <w:t>)</w:t>
-      </w:r>
-      <w:r>
-        <w:rPr>
-          <w:bCs/>
-        </w:rPr>
-        <w:t xml:space="preserve"> or</w:t>
-      </w:r>
-      <w:r>
-        <w:rPr>
-          <w:bCs/>
-        </w:rPr>
-        <w:t xml:space="preserve"> inoculation (</w:t>
-      </w:r>
-      <w:r>
-        <w:rPr>
-          <w:bCs/>
-        </w:rPr>
-        <w:t>CO</w:t>
-      </w:r>
-      <w:r>
-        <w:rPr>
-          <w:bCs/>
+        <w:t>&lt;0.05; Fig. S6), and when plants were grown under elevated CO</w:t>
+      </w:r>
+      <w:r>
+        <w:rPr>
           <w:vertAlign w:val="subscript"/>
         </w:rPr>
         <w:t>2</w:t>
       </w:r>
       <w:r>
-        <w:rPr>
-          <w:bCs/>
-        </w:rPr>
-        <w:t>-by-</w:t>
-      </w:r>
-      <w:r>
-        <w:rPr>
-          <w:bCs/>
-        </w:rPr>
-        <w:t>inoculation</w:t>
-      </w:r>
-      <w:r>
-        <w:rPr>
-          <w:bCs/>
-        </w:rPr>
-        <w:t xml:space="preserve"> interaction: </w:t>
-      </w:r>
-      <w:r>
-        <w:rPr>
-          <w:bCs/>
+        <w:t xml:space="preserve"> compared to ambient CO</w:t>
+      </w:r>
+      <w:r>
+        <w:rPr>
+          <w:vertAlign w:val="subscript"/>
+        </w:rPr>
+        <w:t>2</w:t>
+      </w:r>
+      <w:r>
+        <w:t xml:space="preserve"> (Tukey test comparing the nitrogen </w:t>
+      </w:r>
+      <w:proofErr w:type="spellStart"/>
+      <w:r>
+        <w:t>fertilization-biomass:pot</w:t>
+      </w:r>
+      <w:proofErr w:type="spellEnd"/>
+      <w:r>
+        <w:t xml:space="preserve"> volume slope between CO</w:t>
+      </w:r>
+      <w:r>
+        <w:rPr>
+          <w:vertAlign w:val="subscript"/>
+        </w:rPr>
+        <w:t>2</w:t>
+      </w:r>
+      <w:r>
+        <w:t xml:space="preserve"> treatments: </w:t>
+      </w:r>
+      <w:r>
+        <w:rPr>
           <w:i/>
           <w:iCs/>
         </w:rPr>
         <w:t>p</w:t>
       </w:r>
       <w:r>
-        <w:rPr>
-          <w:bCs/>
-        </w:rPr>
-        <w:t>&gt;0.05</w:t>
-      </w:r>
-      <w:r>
-        <w:rPr>
-          <w:bCs/>
-        </w:rPr>
-        <w:t xml:space="preserve">; Table </w:t>
-      </w:r>
-      <w:r>
-        <w:rPr>
-          <w:bCs/>
-        </w:rPr>
-        <w:t>S</w:t>
-      </w:r>
-      <w:r>
-        <w:rPr>
-          <w:bCs/>
-        </w:rPr>
-        <w:t>5</w:t>
-      </w:r>
-      <w:r>
-        <w:rPr>
-          <w:bCs/>
-        </w:rPr>
-        <w:t>; Fig. S5</w:t>
-      </w:r>
-      <w:r>
-        <w:rPr>
-          <w:bCs/>
-        </w:rPr>
-        <w:t xml:space="preserve">). </w:t>
-      </w:r>
-      <w:r>
-        <w:rPr>
-          <w:bCs/>
-        </w:rPr>
-        <w:t>An</w:t>
-      </w:r>
-      <w:r>
-        <w:rPr>
-          <w:bCs/>
-        </w:rPr>
-        <w:t xml:space="preserve"> interaction between </w:t>
-      </w:r>
-      <w:r>
-        <w:rPr>
-          <w:bCs/>
-        </w:rPr>
-        <w:t xml:space="preserve">nitrogen </w:t>
-      </w:r>
-      <w:r>
-        <w:rPr>
-          <w:bCs/>
-        </w:rPr>
-        <w:t>fertilization and inoculation (</w:t>
-      </w:r>
-      <w:r>
-        <w:rPr>
-          <w:bCs/>
-          <w:i/>
-          <w:iCs/>
-        </w:rPr>
-        <w:t>p</w:t>
-      </w:r>
-      <w:r>
-        <w:rPr>
-          <w:bCs/>
-        </w:rPr>
-        <w:t xml:space="preserve">&lt;0.001; Table </w:t>
-      </w:r>
-      <w:r>
-        <w:rPr>
-          <w:bCs/>
-        </w:rPr>
-        <w:t>S</w:t>
-      </w:r>
-      <w:r>
-        <w:rPr>
-          <w:bCs/>
-        </w:rPr>
-        <w:t>5</w:t>
-      </w:r>
-      <w:r>
-        <w:rPr>
-          <w:bCs/>
-        </w:rPr>
-        <w:t xml:space="preserve">) </w:t>
-      </w:r>
-      <w:r>
-        <w:rPr>
-          <w:bCs/>
-        </w:rPr>
-        <w:t>indicated that negative effect</w:t>
-      </w:r>
-      <w:r>
-        <w:rPr>
-          <w:bCs/>
-        </w:rPr>
-        <w:t>s</w:t>
-      </w:r>
-      <w:r>
-        <w:rPr>
-          <w:bCs/>
-        </w:rPr>
-        <w:t xml:space="preserve"> of increasing </w:t>
-      </w:r>
-      <w:r>
-        <w:rPr>
-          <w:bCs/>
-        </w:rPr>
-        <w:t xml:space="preserve">nitrogen </w:t>
-      </w:r>
-      <w:r>
-        <w:rPr>
-          <w:bCs/>
-        </w:rPr>
-        <w:t>fertilization on nodule biomass</w:t>
-      </w:r>
-      <w:r>
-        <w:rPr>
-          <w:bCs/>
-        </w:rPr>
-        <w:t xml:space="preserve"> (</w:t>
-      </w:r>
-      <w:r>
-        <w:rPr>
-          <w:bCs/>
-          <w:i/>
-          <w:iCs/>
-        </w:rPr>
-        <w:t>p</w:t>
-      </w:r>
-      <w:r>
-        <w:rPr>
-          <w:bCs/>
-        </w:rPr>
-        <w:t>&lt;0.001; Table S</w:t>
-      </w:r>
-      <w:r>
-        <w:rPr>
-          <w:bCs/>
-        </w:rPr>
-        <w:t>5</w:t>
-      </w:r>
-      <w:r>
-        <w:rPr>
-          <w:bCs/>
-        </w:rPr>
-        <w:t>)</w:t>
-      </w:r>
-      <w:r>
-        <w:rPr>
-          <w:bCs/>
-        </w:rPr>
-        <w:t xml:space="preserve"> w</w:t>
-      </w:r>
-      <w:r>
-        <w:rPr>
-          <w:bCs/>
-        </w:rPr>
-        <w:t>ere</w:t>
-      </w:r>
-      <w:r>
-        <w:rPr>
-          <w:bCs/>
-        </w:rPr>
-        <w:t xml:space="preserve"> </w:t>
-      </w:r>
-      <w:r>
-        <w:rPr>
-          <w:bCs/>
-        </w:rPr>
-        <w:t xml:space="preserve">driven by inoculated plants (Tukey test comparing the fertilization-nodule biomass slope in inoculated plants: </w:t>
-      </w:r>
-      <w:r>
-        <w:rPr>
-          <w:bCs/>
-          <w:i/>
-          <w:iCs/>
-        </w:rPr>
-        <w:t>p</w:t>
-      </w:r>
-      <w:r>
-        <w:rPr>
-          <w:bCs/>
-        </w:rPr>
-        <w:t xml:space="preserve">&lt;0.001), as there was no effect of </w:t>
-      </w:r>
-      <w:r>
-        <w:rPr>
-          <w:bCs/>
-        </w:rPr>
-        <w:t xml:space="preserve">nitrogen </w:t>
-      </w:r>
-      <w:r>
-        <w:rPr>
-          <w:bCs/>
-        </w:rPr>
-        <w:t xml:space="preserve">fertilization on nodule biomass in uninoculated plants (Tukey test comparing the fertilization-nodule biomass slope in uninoculated plants: </w:t>
-      </w:r>
-      <w:r>
-        <w:rPr>
-          <w:bCs/>
-          <w:i/>
-          <w:iCs/>
-        </w:rPr>
-        <w:t>p</w:t>
-      </w:r>
-      <w:r>
-        <w:rPr>
-          <w:bCs/>
-        </w:rPr>
-        <w:t>&gt;0.05; Fig. S</w:t>
-      </w:r>
-      <w:r>
-        <w:rPr>
-          <w:bCs/>
-        </w:rPr>
-        <w:t>5</w:t>
-      </w:r>
-      <w:r>
-        <w:rPr>
-          <w:bCs/>
-        </w:rPr>
-        <w:t>).</w:t>
+        <w:t>&lt;0.001; Fig. S6).</w:t>
       </w:r>
     </w:p>
     <w:p>
       <w:pPr>
-        <w:spacing w:line="276" w:lineRule="auto"/>
-        <w:ind w:firstLine="720"/>
-        <w:rPr>
-          <w:bCs/>
-        </w:rPr>
-      </w:pPr>
-      <w:r>
-        <w:rPr>
-          <w:bCs/>
-        </w:rPr>
-        <w:t>There was no effect of CO</w:t>
-      </w:r>
-      <w:r>
-        <w:rPr>
-          <w:bCs/>
-          <w:vertAlign w:val="subscript"/>
-        </w:rPr>
-        <w:t>2</w:t>
-      </w:r>
-      <w:r>
-        <w:rPr>
-          <w:bCs/>
-        </w:rPr>
-        <w:t xml:space="preserve"> </w:t>
-      </w:r>
-      <w:r>
-        <w:rPr>
-          <w:bCs/>
-        </w:rPr>
-        <w:t xml:space="preserve">treatment </w:t>
-      </w:r>
-      <w:r>
-        <w:rPr>
-          <w:bCs/>
-        </w:rPr>
-        <w:t>on nodule: root biomass (</w:t>
-      </w:r>
-      <w:r>
-        <w:rPr>
-          <w:bCs/>
-          <w:i/>
-          <w:iCs/>
-        </w:rPr>
-        <w:t>p</w:t>
-      </w:r>
-      <w:r>
-        <w:rPr>
-          <w:bCs/>
-        </w:rPr>
-        <w:t>&gt;0.05</w:t>
-      </w:r>
-      <w:r>
-        <w:rPr>
-          <w:bCs/>
-        </w:rPr>
-        <w:t xml:space="preserve">; Table </w:t>
-      </w:r>
-      <w:r>
-        <w:rPr>
-          <w:bCs/>
-        </w:rPr>
-        <w:t>S</w:t>
-      </w:r>
-      <w:r>
-        <w:rPr>
-          <w:bCs/>
-        </w:rPr>
-        <w:t>5</w:t>
-      </w:r>
-      <w:r>
-        <w:rPr>
-          <w:bCs/>
-        </w:rPr>
-        <w:t>)</w:t>
-      </w:r>
-      <w:r>
-        <w:rPr>
-          <w:bCs/>
-        </w:rPr>
-        <w:t xml:space="preserve">, a pattern that was not modified by </w:t>
-      </w:r>
-      <w:r>
-        <w:rPr>
-          <w:bCs/>
-        </w:rPr>
-        <w:t xml:space="preserve">nitrogen </w:t>
-      </w:r>
-      <w:r>
-        <w:rPr>
-          <w:bCs/>
-        </w:rPr>
-        <w:t>fertilization (CO</w:t>
-      </w:r>
-      <w:r>
-        <w:rPr>
-          <w:bCs/>
-          <w:vertAlign w:val="subscript"/>
-        </w:rPr>
-        <w:t>2</w:t>
-      </w:r>
-      <w:r>
-        <w:rPr>
-          <w:bCs/>
-        </w:rPr>
-        <w:t xml:space="preserve">-by-fertilization interaction: </w:t>
-      </w:r>
-      <w:r>
-        <w:rPr>
-          <w:bCs/>
-          <w:i/>
-          <w:iCs/>
-        </w:rPr>
-        <w:t>p</w:t>
-      </w:r>
-      <w:r>
-        <w:rPr>
-          <w:bCs/>
-        </w:rPr>
-        <w:t>&gt;0.05; Table S</w:t>
-      </w:r>
-      <w:r>
-        <w:rPr>
-          <w:bCs/>
-        </w:rPr>
-        <w:t>5</w:t>
-      </w:r>
-      <w:r>
-        <w:rPr>
-          <w:bCs/>
-        </w:rPr>
-        <w:t xml:space="preserve">). However, an </w:t>
-      </w:r>
-      <w:r>
-        <w:rPr>
-          <w:bCs/>
-        </w:rPr>
-        <w:t>interaction between CO</w:t>
-      </w:r>
-      <w:r>
-        <w:rPr>
-          <w:bCs/>
-          <w:vertAlign w:val="subscript"/>
-        </w:rPr>
-        <w:t>2</w:t>
-      </w:r>
-      <w:r>
-        <w:rPr>
-          <w:bCs/>
-        </w:rPr>
-        <w:t xml:space="preserve"> and inoculation (</w:t>
-      </w:r>
-      <w:r>
-        <w:rPr>
-          <w:bCs/>
-          <w:i/>
-          <w:iCs/>
-        </w:rPr>
-        <w:t>p</w:t>
-      </w:r>
-      <w:r>
-        <w:rPr>
-          <w:bCs/>
-        </w:rPr>
-        <w:t xml:space="preserve">&lt;0.001; Table </w:t>
-      </w:r>
-      <w:r>
-        <w:rPr>
-          <w:bCs/>
-        </w:rPr>
-        <w:t>S</w:t>
-      </w:r>
-      <w:r>
-        <w:rPr>
-          <w:bCs/>
-        </w:rPr>
-        <w:t>5</w:t>
-      </w:r>
-      <w:r>
-        <w:rPr>
-          <w:bCs/>
-        </w:rPr>
-        <w:t xml:space="preserve">) indicated </w:t>
-      </w:r>
-      <w:r>
-        <w:rPr>
-          <w:bCs/>
-        </w:rPr>
-        <w:t xml:space="preserve">that </w:t>
-      </w:r>
-      <w:r>
-        <w:rPr>
-          <w:bCs/>
-        </w:rPr>
-        <w:t xml:space="preserve">the </w:t>
-      </w:r>
-      <w:r>
-        <w:rPr>
-          <w:bCs/>
-        </w:rPr>
-        <w:t>positive effect of inoculation on nodule: root biomass (</w:t>
-      </w:r>
-      <w:r>
-        <w:rPr>
-          <w:bCs/>
-          <w:i/>
-          <w:iCs/>
-        </w:rPr>
-        <w:t>p</w:t>
-      </w:r>
-      <w:r>
-        <w:rPr>
-          <w:bCs/>
-        </w:rPr>
-        <w:t>&lt;0.001; Table S</w:t>
-      </w:r>
-      <w:r>
-        <w:rPr>
-          <w:bCs/>
-        </w:rPr>
-        <w:t>5</w:t>
-      </w:r>
-      <w:r>
-        <w:rPr>
-          <w:bCs/>
-        </w:rPr>
-        <w:t xml:space="preserve">) was stronger under </w:t>
-      </w:r>
-      <w:r>
-        <w:rPr>
-          <w:bCs/>
-        </w:rPr>
-        <w:t>a</w:t>
-      </w:r>
-      <w:r>
-        <w:rPr>
-          <w:bCs/>
-        </w:rPr>
-        <w:t xml:space="preserve">mbient </w:t>
-      </w:r>
-      <w:r>
-        <w:rPr>
-          <w:bCs/>
-        </w:rPr>
-        <w:t>CO</w:t>
-      </w:r>
-      <w:r>
-        <w:rPr>
-          <w:bCs/>
-          <w:vertAlign w:val="subscript"/>
-        </w:rPr>
-        <w:t>2</w:t>
-      </w:r>
-      <w:r>
-        <w:rPr>
-          <w:bCs/>
-        </w:rPr>
-        <w:t xml:space="preserve"> (3129% increase; Tukey</w:t>
-      </w:r>
-      <w:r>
-        <w:rPr>
-          <w:bCs/>
-        </w:rPr>
-        <w:t xml:space="preserve"> test comparing the inoculation effect under ambient CO</w:t>
-      </w:r>
-      <w:r>
-        <w:rPr>
-          <w:bCs/>
-          <w:vertAlign w:val="subscript"/>
-        </w:rPr>
-        <w:t>2</w:t>
-      </w:r>
-      <w:r>
-        <w:rPr>
-          <w:bCs/>
-        </w:rPr>
-        <w:t xml:space="preserve">: </w:t>
-      </w:r>
-      <w:r>
-        <w:rPr>
-          <w:bCs/>
-          <w:i/>
-          <w:iCs/>
-        </w:rPr>
-        <w:t>p</w:t>
-      </w:r>
-      <w:r>
-        <w:rPr>
-          <w:bCs/>
-        </w:rPr>
-        <w:t>&lt;0.001) than e</w:t>
-      </w:r>
-      <w:r>
-        <w:rPr>
-          <w:bCs/>
-        </w:rPr>
-        <w:t xml:space="preserve">levated </w:t>
-      </w:r>
-      <w:r>
-        <w:rPr>
-          <w:bCs/>
-        </w:rPr>
-        <w:t>CO</w:t>
-      </w:r>
-      <w:r>
-        <w:rPr>
-          <w:bCs/>
-          <w:vertAlign w:val="subscript"/>
-        </w:rPr>
-        <w:t>2</w:t>
-      </w:r>
-      <w:r>
-        <w:rPr>
-          <w:bCs/>
-        </w:rPr>
-        <w:t xml:space="preserve"> (379% increase; Tukey</w:t>
-      </w:r>
-      <w:r>
-        <w:rPr>
-          <w:bCs/>
-        </w:rPr>
-        <w:t xml:space="preserve"> test comparing the inoculation effect under elevated CO</w:t>
-      </w:r>
-      <w:r>
-        <w:rPr>
-          <w:bCs/>
-          <w:vertAlign w:val="subscript"/>
-        </w:rPr>
-        <w:t>2</w:t>
-      </w:r>
-      <w:r>
-        <w:rPr>
-          <w:bCs/>
-        </w:rPr>
-        <w:t xml:space="preserve">: </w:t>
-      </w:r>
-      <w:r>
-        <w:rPr>
-          <w:bCs/>
-          <w:i/>
-          <w:iCs/>
-        </w:rPr>
-        <w:t>p</w:t>
-      </w:r>
-      <w:r>
-        <w:rPr>
-          <w:bCs/>
-        </w:rPr>
-        <w:t xml:space="preserve">&lt;0.001). An interaction between </w:t>
-      </w:r>
-      <w:r>
-        <w:rPr>
-          <w:bCs/>
-        </w:rPr>
-        <w:t xml:space="preserve">nitrogen </w:t>
-      </w:r>
-      <w:r>
-        <w:rPr>
-          <w:bCs/>
-        </w:rPr>
-        <w:t>fertilization and inoculation (</w:t>
-      </w:r>
-      <w:r>
-        <w:rPr>
-          <w:bCs/>
-          <w:i/>
-          <w:iCs/>
-        </w:rPr>
-        <w:t>p</w:t>
-      </w:r>
-      <w:r>
-        <w:rPr>
-          <w:bCs/>
-        </w:rPr>
-        <w:t xml:space="preserve">&lt;0.001; Table </w:t>
-      </w:r>
-      <w:r>
-        <w:rPr>
-          <w:bCs/>
-        </w:rPr>
-        <w:t>S</w:t>
-      </w:r>
-      <w:r>
-        <w:rPr>
-          <w:bCs/>
-        </w:rPr>
-        <w:t>5</w:t>
-      </w:r>
-      <w:r>
-        <w:rPr>
-          <w:bCs/>
-        </w:rPr>
-        <w:t xml:space="preserve">) indicated that </w:t>
-      </w:r>
-      <w:r>
-        <w:rPr>
-          <w:bCs/>
-        </w:rPr>
-        <w:t xml:space="preserve">the </w:t>
-      </w:r>
-      <w:r>
-        <w:rPr>
-          <w:bCs/>
-        </w:rPr>
-        <w:t xml:space="preserve">negative effect of increasing </w:t>
-      </w:r>
-      <w:r>
-        <w:rPr>
-          <w:bCs/>
-        </w:rPr>
-        <w:t xml:space="preserve">nitrogen </w:t>
-      </w:r>
-      <w:r>
-        <w:rPr>
-          <w:bCs/>
-        </w:rPr>
-        <w:t>fertilization on nodule: root biomass (</w:t>
-      </w:r>
-      <w:r>
-        <w:rPr>
-          <w:bCs/>
-          <w:i/>
-          <w:iCs/>
-        </w:rPr>
-        <w:t>p</w:t>
-      </w:r>
-      <w:r>
-        <w:rPr>
-          <w:bCs/>
-        </w:rPr>
-        <w:t xml:space="preserve">&lt;0.001; Table </w:t>
-      </w:r>
-      <w:r>
-        <w:rPr>
-          <w:bCs/>
-        </w:rPr>
-        <w:t>S</w:t>
-      </w:r>
-      <w:r>
-        <w:rPr>
-          <w:bCs/>
-        </w:rPr>
-        <w:t>5</w:t>
-      </w:r>
-      <w:r>
-        <w:rPr>
-          <w:bCs/>
-        </w:rPr>
-        <w:t>) w</w:t>
-      </w:r>
-      <w:r>
-        <w:rPr>
-          <w:bCs/>
-        </w:rPr>
-        <w:t>as</w:t>
-      </w:r>
-      <w:r>
-        <w:rPr>
-          <w:bCs/>
-        </w:rPr>
-        <w:t xml:space="preserve"> stronger in inoculated pots </w:t>
-      </w:r>
-      <w:r>
-        <w:rPr>
-          <w:bCs/>
-        </w:rPr>
-        <w:t xml:space="preserve">than uninoculated plants </w:t>
-      </w:r>
-      <w:r>
-        <w:rPr>
-          <w:bCs/>
-        </w:rPr>
-        <w:t>(Tukey</w:t>
-      </w:r>
-      <w:r>
-        <w:rPr>
-          <w:bCs/>
-        </w:rPr>
-        <w:t xml:space="preserve"> test comparing the fertilization-nodule: root biomass slope between inoculation treatments</w:t>
-      </w:r>
-      <w:r>
-        <w:rPr>
-          <w:bCs/>
-        </w:rPr>
-        <w:t xml:space="preserve">: </w:t>
-      </w:r>
-      <w:r>
-        <w:rPr>
-          <w:bCs/>
-          <w:i/>
-          <w:iCs/>
-        </w:rPr>
-        <w:t>p</w:t>
-      </w:r>
-      <w:r>
-        <w:rPr>
-          <w:bCs/>
-        </w:rPr>
-        <w:t xml:space="preserve">&lt;0.001; Fig. </w:t>
-      </w:r>
-      <w:r>
-        <w:rPr>
-          <w:bCs/>
-        </w:rPr>
-        <w:t>S</w:t>
-      </w:r>
-      <w:r>
-        <w:rPr>
-          <w:bCs/>
-        </w:rPr>
-        <w:t>5</w:t>
-      </w:r>
-      <w:r>
-        <w:rPr>
-          <w:bCs/>
-        </w:rPr>
-        <w:t>).</w:t>
-      </w:r>
-    </w:p>
-    <w:p>
-      <w:pPr>
-        <w:spacing w:line="276" w:lineRule="auto"/>
-      </w:pPr>
-    </w:p>
-    <w:p>
-      <w:pPr>
-        <w:spacing w:line="276" w:lineRule="auto"/>
-      </w:pPr>
-      <w:r>
-        <w:rPr>
-          <w:i/>
-          <w:iCs/>
-        </w:rPr>
-        <w:t>The ratio of total biomass to pot volume</w:t>
-      </w:r>
-    </w:p>
-    <w:p>
-      <w:pPr>
-        <w:spacing w:line="276" w:lineRule="auto"/>
-      </w:pPr>
-      <w:r>
-        <w:t xml:space="preserve">Total </w:t>
-      </w:r>
-      <w:proofErr w:type="spellStart"/>
-      <w:r>
-        <w:t>biomass</w:t>
-      </w:r>
-      <w:r>
-        <w:t>:</w:t>
-      </w:r>
-      <w:r>
-        <w:t>pot</w:t>
-      </w:r>
-      <w:proofErr w:type="spellEnd"/>
-      <w:r>
-        <w:t xml:space="preserve"> volume increased with elevated CO</w:t>
-      </w:r>
-      <w:r>
-        <w:rPr>
-          <w:vertAlign w:val="subscript"/>
-        </w:rPr>
-        <w:t>2</w:t>
-      </w:r>
-      <w:r>
-        <w:t>, inoculation, and nitrogen fertilization (</w:t>
-      </w:r>
-      <w:r>
-        <w:rPr>
-          <w:i/>
-          <w:iCs/>
-        </w:rPr>
-        <w:t>p</w:t>
-      </w:r>
-      <w:r>
-        <w:t>&lt;0.001 in all cases; Table S6).</w:t>
-      </w:r>
-      <w:r>
-        <w:t xml:space="preserve"> </w:t>
-      </w:r>
-      <w:r>
-        <w:t>The p</w:t>
-      </w:r>
-      <w:r>
-        <w:t xml:space="preserve">ositive effect of </w:t>
-      </w:r>
-      <w:r>
-        <w:t xml:space="preserve">increasing </w:t>
-      </w:r>
-      <w:r>
-        <w:t>nitrogen fertilization on biomass: pot volume w</w:t>
-      </w:r>
-      <w:r>
-        <w:t>as</w:t>
-      </w:r>
-      <w:r>
-        <w:t xml:space="preserve"> stronger in uninoculated plants than inoculated plants</w:t>
-      </w:r>
-      <w:r>
-        <w:t xml:space="preserve"> </w:t>
-      </w:r>
-      <w:r>
-        <w:t xml:space="preserve">(Tukey test comparing the nitrogen </w:t>
-      </w:r>
-      <w:proofErr w:type="spellStart"/>
-      <w:r>
-        <w:t>fertilization-biomass:pot</w:t>
-      </w:r>
-      <w:proofErr w:type="spellEnd"/>
-      <w:r>
-        <w:t xml:space="preserve"> volume slope between inoculation treatments: </w:t>
-      </w:r>
-      <w:r>
-        <w:rPr>
-          <w:i/>
-          <w:iCs/>
-        </w:rPr>
-        <w:t>p</w:t>
-      </w:r>
-      <w:r>
-        <w:t>&lt;0.05; Fig. S6), and when plants were grown under elevated CO</w:t>
-      </w:r>
-      <w:r>
-        <w:rPr>
-          <w:vertAlign w:val="subscript"/>
-        </w:rPr>
-        <w:t>2</w:t>
-      </w:r>
-      <w:r>
-        <w:t xml:space="preserve"> compared to ambient CO</w:t>
-      </w:r>
-      <w:r>
-        <w:rPr>
-          <w:vertAlign w:val="subscript"/>
-        </w:rPr>
-        <w:t>2</w:t>
-      </w:r>
-      <w:r>
-        <w:t xml:space="preserve"> (Tukey test comparing the nitrogen </w:t>
-      </w:r>
-      <w:proofErr w:type="spellStart"/>
-      <w:r>
-        <w:t>fertilization-biomass:pot</w:t>
-      </w:r>
-      <w:proofErr w:type="spellEnd"/>
-      <w:r>
-        <w:t xml:space="preserve"> volume slope between CO</w:t>
-      </w:r>
-      <w:r>
-        <w:rPr>
-          <w:vertAlign w:val="subscript"/>
-        </w:rPr>
-        <w:t>2</w:t>
-      </w:r>
-      <w:r>
-        <w:t xml:space="preserve"> treatments: </w:t>
-      </w:r>
-      <w:r>
-        <w:rPr>
-          <w:i/>
-          <w:iCs/>
-        </w:rPr>
-        <w:t>p</w:t>
-      </w:r>
-      <w:r>
-        <w:t>&lt;0.001; Fig. S6).</w:t>
-      </w:r>
-    </w:p>
-    <w:p>
-      <w:pPr>
-        <w:spacing w:line="276" w:lineRule="auto"/>
-        <w:ind w:firstLine="720"/>
-        <w:rPr>
-          <w:bCs/>
-        </w:rPr>
+        <w:spacing w:line="360" w:lineRule="auto"/>
       </w:pPr>
       <w:r>
         <w:rPr>
@@ -11986,6 +12160,7 @@
                 <w:color w:val="000000"/>
               </w:rPr>
             </w:pPr>
+            <w:proofErr w:type="spellStart"/>
             <w:r>
               <w:rPr>
                 <w:b/>
@@ -11994,6 +12169,16 @@
               </w:rPr>
               <w:t>biomass</w:t>
             </w:r>
+            <w:r>
+              <w:rPr>
+                <w:b/>
+                <w:bCs/>
+                <w:color w:val="000000"/>
+                <w:vertAlign w:val="superscript"/>
+              </w:rPr>
+              <w:t>b</w:t>
+            </w:r>
+            <w:proofErr w:type="spellEnd"/>
           </w:p>
         </w:tc>
         <w:tc>
@@ -12336,7 +12521,7 @@
           <w:tcPr>
             <w:tcW w:w="1975" w:type="dxa"/>
             <w:tcBorders>
-              <w:top w:val="single" w:sz="4" w:space="0" w:color="auto"/>
+              <w:top w:val="nil"/>
               <w:left w:val="nil"/>
               <w:bottom w:val="nil"/>
               <w:right w:val="nil"/>
@@ -12357,7 +12542,14 @@
               <w:rPr>
                 <w:color w:val="000000"/>
               </w:rPr>
-              <w:t>(Intercept)</w:t>
+              <w:t>CO</w:t>
+            </w:r>
+            <w:r>
+              <w:rPr>
+                <w:color w:val="000000"/>
+                <w:vertAlign w:val="subscript"/>
+              </w:rPr>
+              <w:t>2</w:t>
             </w:r>
           </w:p>
         </w:tc>
@@ -12365,7 +12557,7 @@
           <w:tcPr>
             <w:tcW w:w="536" w:type="dxa"/>
             <w:tcBorders>
-              <w:top w:val="single" w:sz="4" w:space="0" w:color="auto"/>
+              <w:top w:val="nil"/>
               <w:left w:val="nil"/>
               <w:bottom w:val="nil"/>
               <w:right w:val="nil"/>
@@ -12387,7 +12579,7 @@
               <w:rPr>
                 <w:color w:val="000000"/>
               </w:rPr>
-              <w:t>-</w:t>
+              <w:t>1</w:t>
             </w:r>
           </w:p>
         </w:tc>
@@ -12395,7 +12587,7 @@
           <w:tcPr>
             <w:tcW w:w="1116" w:type="dxa"/>
             <w:tcBorders>
-              <w:top w:val="single" w:sz="4" w:space="0" w:color="auto"/>
+              <w:top w:val="nil"/>
               <w:left w:val="nil"/>
               <w:bottom w:val="nil"/>
               <w:right w:val="nil"/>
@@ -12419,7 +12611,7 @@
                 <w:rFonts w:cs="Times New Roman"/>
                 <w:color w:val="000000"/>
               </w:rPr>
-              <w:t>-</w:t>
+              <w:t>19.258</w:t>
             </w:r>
           </w:p>
         </w:tc>
@@ -12427,7 +12619,7 @@
           <w:tcPr>
             <w:tcW w:w="1056" w:type="dxa"/>
             <w:tcBorders>
-              <w:top w:val="single" w:sz="4" w:space="0" w:color="auto"/>
+              <w:top w:val="nil"/>
               <w:left w:val="nil"/>
               <w:bottom w:val="nil"/>
               <w:right w:val="nil"/>
@@ -12443,15 +12635,19 @@
               <w:jc w:val="right"/>
               <w:rPr>
                 <w:rFonts w:cs="Times New Roman"/>
+                <w:b/>
+                <w:bCs/>
                 <w:color w:val="000000"/>
               </w:rPr>
             </w:pPr>
             <w:r>
               <w:rPr>
                 <w:rFonts w:cs="Times New Roman"/>
-                <w:color w:val="000000"/>
-              </w:rPr>
-              <w:t>-</w:t>
+                <w:b/>
+                <w:bCs/>
+                <w:color w:val="000000"/>
+              </w:rPr>
+              <w:t>&lt;0.001</w:t>
             </w:r>
           </w:p>
         </w:tc>
@@ -12459,7 +12655,7 @@
           <w:tcPr>
             <w:tcW w:w="1116" w:type="dxa"/>
             <w:tcBorders>
-              <w:top w:val="single" w:sz="4" w:space="0" w:color="auto"/>
+              <w:top w:val="nil"/>
               <w:left w:val="nil"/>
               <w:bottom w:val="nil"/>
               <w:right w:val="nil"/>
@@ -12474,13 +12670,20 @@
                 <w:color w:val="000000"/>
               </w:rPr>
             </w:pPr>
+            <w:r>
+              <w:rPr>
+                <w:rFonts w:cs="Times New Roman"/>
+                <w:color w:val="000000"/>
+              </w:rPr>
+              <w:t>93.249</w:t>
+            </w:r>
           </w:p>
         </w:tc>
         <w:tc>
           <w:tcPr>
             <w:tcW w:w="1116" w:type="dxa"/>
             <w:tcBorders>
-              <w:top w:val="single" w:sz="4" w:space="0" w:color="auto"/>
+              <w:top w:val="nil"/>
               <w:left w:val="nil"/>
               <w:bottom w:val="nil"/>
               <w:right w:val="nil"/>
@@ -12492,16 +12695,27 @@
               <w:jc w:val="right"/>
               <w:rPr>
                 <w:rFonts w:cs="Times New Roman"/>
-                <w:color w:val="000000"/>
-              </w:rPr>
-            </w:pPr>
+                <w:b/>
+                <w:bCs/>
+                <w:color w:val="000000"/>
+              </w:rPr>
+            </w:pPr>
+            <w:r>
+              <w:rPr>
+                <w:rFonts w:cs="Times New Roman"/>
+                <w:b/>
+                <w:bCs/>
+                <w:color w:val="000000"/>
+              </w:rPr>
+              <w:t>&lt;0.001</w:t>
+            </w:r>
           </w:p>
         </w:tc>
         <w:tc>
           <w:tcPr>
             <w:tcW w:w="1116" w:type="dxa"/>
             <w:tcBorders>
-              <w:top w:val="single" w:sz="4" w:space="0" w:color="auto"/>
+              <w:top w:val="nil"/>
               <w:left w:val="nil"/>
               <w:bottom w:val="nil"/>
               <w:right w:val="nil"/>
@@ -12525,7 +12739,14 @@
                 <w:rFonts w:cs="Times New Roman"/>
                 <w:color w:val="000000"/>
               </w:rPr>
-              <w:t>-</w:t>
+              <w:t>0.01</w:t>
+            </w:r>
+            <w:r>
+              <w:rPr>
+                <w:rFonts w:cs="Times New Roman"/>
+                <w:color w:val="000000"/>
+              </w:rPr>
+              <w:t>0</w:t>
             </w:r>
           </w:p>
         </w:tc>
@@ -12533,7 +12754,7 @@
           <w:tcPr>
             <w:tcW w:w="1056" w:type="dxa"/>
             <w:tcBorders>
-              <w:top w:val="single" w:sz="4" w:space="0" w:color="auto"/>
+              <w:top w:val="nil"/>
               <w:left w:val="nil"/>
               <w:bottom w:val="nil"/>
               <w:right w:val="nil"/>
@@ -12549,6 +12770,8 @@
               <w:jc w:val="right"/>
               <w:rPr>
                 <w:rFonts w:cs="Times New Roman"/>
+                <w:b/>
+                <w:bCs/>
                 <w:color w:val="000000"/>
               </w:rPr>
             </w:pPr>
@@ -12557,7 +12780,7 @@
                 <w:rFonts w:cs="Times New Roman"/>
                 <w:color w:val="000000"/>
               </w:rPr>
-              <w:t>-</w:t>
+              <w:t>0.921</w:t>
             </w:r>
           </w:p>
         </w:tc>
@@ -12592,14 +12815,7 @@
               <w:rPr>
                 <w:color w:val="000000"/>
               </w:rPr>
-              <w:t>CO</w:t>
-            </w:r>
-            <w:r>
-              <w:rPr>
-                <w:color w:val="000000"/>
-                <w:vertAlign w:val="subscript"/>
-              </w:rPr>
-              <w:t>2</w:t>
+              <w:t>Inoculation (I)</w:t>
             </w:r>
           </w:p>
         </w:tc>
@@ -12661,7 +12877,7 @@
                 <w:rFonts w:cs="Times New Roman"/>
                 <w:color w:val="000000"/>
               </w:rPr>
-              <w:t>19.258</w:t>
+              <w:t>755.02</w:t>
             </w:r>
           </w:p>
         </w:tc>
@@ -12725,7 +12941,7 @@
                 <w:rFonts w:cs="Times New Roman"/>
                 <w:color w:val="000000"/>
               </w:rPr>
-              <w:t>73.865</w:t>
+              <w:t>6.983</w:t>
             </w:r>
           </w:p>
         </w:tc>
@@ -12757,80 +12973,75 @@
                 <w:bCs/>
                 <w:color w:val="000000"/>
               </w:rPr>
+              <w:t>0.008</w:t>
+            </w:r>
+          </w:p>
+        </w:tc>
+        <w:tc>
+          <w:tcPr>
+            <w:tcW w:w="1116" w:type="dxa"/>
+            <w:tcBorders>
+              <w:top w:val="nil"/>
+              <w:left w:val="nil"/>
+              <w:bottom w:val="nil"/>
+              <w:right w:val="nil"/>
+            </w:tcBorders>
+            <w:shd w:val="clear" w:color="auto" w:fill="auto"/>
+            <w:noWrap/>
+            <w:vAlign w:val="bottom"/>
+            <w:hideMark/>
+          </w:tcPr>
+          <w:p>
+            <w:pPr>
+              <w:spacing w:line="276" w:lineRule="auto"/>
+              <w:jc w:val="right"/>
+              <w:rPr>
+                <w:rFonts w:cs="Times New Roman"/>
+                <w:color w:val="000000"/>
+              </w:rPr>
+            </w:pPr>
+            <w:r>
+              <w:rPr>
+                <w:rFonts w:cs="Times New Roman"/>
+                <w:color w:val="000000"/>
+              </w:rPr>
+              <w:t>902.063</w:t>
+            </w:r>
+          </w:p>
+        </w:tc>
+        <w:tc>
+          <w:tcPr>
+            <w:tcW w:w="1056" w:type="dxa"/>
+            <w:tcBorders>
+              <w:top w:val="nil"/>
+              <w:left w:val="nil"/>
+              <w:bottom w:val="nil"/>
+              <w:right w:val="nil"/>
+            </w:tcBorders>
+            <w:shd w:val="clear" w:color="auto" w:fill="auto"/>
+            <w:noWrap/>
+            <w:vAlign w:val="bottom"/>
+            <w:hideMark/>
+          </w:tcPr>
+          <w:p>
+            <w:pPr>
+              <w:spacing w:line="276" w:lineRule="auto"/>
+              <w:jc w:val="right"/>
+              <w:rPr>
+                <w:rFonts w:cs="Times New Roman"/>
+                <w:b/>
+                <w:bCs/>
+                <w:color w:val="000000"/>
+              </w:rPr>
+            </w:pPr>
+            <w:r>
+              <w:rPr>
+                <w:rFonts w:cs="Times New Roman"/>
+                <w:b/>
+                <w:bCs/>
+                <w:color w:val="000000"/>
+              </w:rPr>
               <w:t>&lt;0.001</w:t>
-            </w:r>
-          </w:p>
-        </w:tc>
-        <w:tc>
-          <w:tcPr>
-            <w:tcW w:w="1116" w:type="dxa"/>
-            <w:tcBorders>
-              <w:top w:val="nil"/>
-              <w:left w:val="nil"/>
-              <w:bottom w:val="nil"/>
-              <w:right w:val="nil"/>
-            </w:tcBorders>
-            <w:shd w:val="clear" w:color="auto" w:fill="auto"/>
-            <w:noWrap/>
-            <w:vAlign w:val="bottom"/>
-            <w:hideMark/>
-          </w:tcPr>
-          <w:p>
-            <w:pPr>
-              <w:spacing w:line="276" w:lineRule="auto"/>
-              <w:jc w:val="right"/>
-              <w:rPr>
-                <w:rFonts w:cs="Times New Roman"/>
-                <w:color w:val="000000"/>
-              </w:rPr>
-            </w:pPr>
-            <w:r>
-              <w:rPr>
-                <w:rFonts w:cs="Times New Roman"/>
-                <w:color w:val="000000"/>
-              </w:rPr>
-              <w:t>0.01</w:t>
-            </w:r>
-            <w:r>
-              <w:rPr>
-                <w:rFonts w:cs="Times New Roman"/>
-                <w:color w:val="000000"/>
-              </w:rPr>
-              <w:t>0</w:t>
-            </w:r>
-          </w:p>
-        </w:tc>
-        <w:tc>
-          <w:tcPr>
-            <w:tcW w:w="1056" w:type="dxa"/>
-            <w:tcBorders>
-              <w:top w:val="nil"/>
-              <w:left w:val="nil"/>
-              <w:bottom w:val="nil"/>
-              <w:right w:val="nil"/>
-            </w:tcBorders>
-            <w:shd w:val="clear" w:color="auto" w:fill="auto"/>
-            <w:noWrap/>
-            <w:vAlign w:val="bottom"/>
-            <w:hideMark/>
-          </w:tcPr>
-          <w:p>
-            <w:pPr>
-              <w:spacing w:line="276" w:lineRule="auto"/>
-              <w:jc w:val="right"/>
-              <w:rPr>
-                <w:rFonts w:cs="Times New Roman"/>
-                <w:b/>
-                <w:bCs/>
-                <w:color w:val="000000"/>
-              </w:rPr>
-            </w:pPr>
-            <w:r>
-              <w:rPr>
-                <w:rFonts w:cs="Times New Roman"/>
-                <w:color w:val="000000"/>
-              </w:rPr>
-              <w:t>0.921</w:t>
             </w:r>
           </w:p>
         </w:tc>
@@ -12865,7 +13076,7 @@
               <w:rPr>
                 <w:color w:val="000000"/>
               </w:rPr>
-              <w:t>Inoculation (I)</w:t>
+              <w:t>N fertilization (N)</w:t>
             </w:r>
           </w:p>
         </w:tc>
@@ -12927,7 +13138,7 @@
                 <w:rFonts w:cs="Times New Roman"/>
                 <w:color w:val="000000"/>
               </w:rPr>
-              <w:t>755.02</w:t>
+              <w:t>84.376</w:t>
             </w:r>
           </w:p>
         </w:tc>
@@ -12991,7 +13202,7 @@
                 <w:rFonts w:cs="Times New Roman"/>
                 <w:color w:val="000000"/>
               </w:rPr>
-              <w:t>1.704</w:t>
+              <w:t>195.843</w:t>
             </w:r>
           </w:p>
         </w:tc>
@@ -13011,15 +13222,19 @@
               <w:jc w:val="right"/>
               <w:rPr>
                 <w:rFonts w:cs="Times New Roman"/>
+                <w:b/>
+                <w:bCs/>
                 <w:color w:val="000000"/>
               </w:rPr>
             </w:pPr>
             <w:r>
               <w:rPr>
                 <w:rFonts w:cs="Times New Roman"/>
-                <w:color w:val="000000"/>
-              </w:rPr>
-              <w:t>0.192</w:t>
+                <w:b/>
+                <w:bCs/>
+                <w:color w:val="000000"/>
+              </w:rPr>
+              <w:t>&lt;0.001</w:t>
             </w:r>
           </w:p>
         </w:tc>
@@ -13051,7 +13266,7 @@
                 <w:rFonts w:cs="Times New Roman"/>
                 <w:color w:val="000000"/>
               </w:rPr>
-              <w:t>902.063</w:t>
+              <w:t>254.741</w:t>
             </w:r>
           </w:p>
         </w:tc>
@@ -13122,7 +13337,20 @@
               <w:rPr>
                 <w:color w:val="000000"/>
               </w:rPr>
-              <w:t>N fertilization (N)</w:t>
+              <w:t>CO</w:t>
+            </w:r>
+            <w:r>
+              <w:rPr>
+                <w:color w:val="000000"/>
+                <w:vertAlign w:val="subscript"/>
+              </w:rPr>
+              <w:t>2</w:t>
+            </w:r>
+            <w:r>
+              <w:rPr>
+                <w:color w:val="000000"/>
+              </w:rPr>
+              <w:t>*I</w:t>
             </w:r>
           </w:p>
         </w:tc>
@@ -13184,7 +13412,14 @@
                 <w:rFonts w:cs="Times New Roman"/>
                 <w:color w:val="000000"/>
               </w:rPr>
-              <w:t>84.376</w:t>
+              <w:t>0.95</w:t>
+            </w:r>
+            <w:r>
+              <w:rPr>
+                <w:rFonts w:cs="Times New Roman"/>
+                <w:color w:val="000000"/>
+              </w:rPr>
+              <w:t>0</w:t>
             </w:r>
           </w:p>
         </w:tc>
@@ -13216,11 +13451,16 @@
             <w:r>
               <w:rPr>
                 <w:rFonts w:cs="Times New Roman"/>
-                <w:b/>
-                <w:bCs/>
-                <w:color w:val="000000"/>
-              </w:rPr>
-              <w:t>&lt;0.001</w:t>
+                <w:color w:val="000000"/>
+              </w:rPr>
+              <w:t>0.33</w:t>
+            </w:r>
+            <w:r>
+              <w:rPr>
+                <w:rFonts w:cs="Times New Roman"/>
+                <w:color w:val="000000"/>
+              </w:rPr>
+              <w:t>0</w:t>
             </w:r>
           </w:p>
         </w:tc>
@@ -13248,7 +13488,7 @@
                 <w:rFonts w:cs="Times New Roman"/>
                 <w:color w:val="000000"/>
               </w:rPr>
-              <w:t>160.802</w:t>
+              <w:t>3.873</w:t>
             </w:r>
           </w:p>
         </w:tc>
@@ -13280,7 +13520,7 @@
                 <w:bCs/>
                 <w:color w:val="000000"/>
               </w:rPr>
-              <w:t>&lt;0.001</w:t>
+              <w:t>0.049</w:t>
             </w:r>
           </w:p>
         </w:tc>
@@ -13312,7 +13552,7 @@
                 <w:rFonts w:cs="Times New Roman"/>
                 <w:color w:val="000000"/>
               </w:rPr>
-              <w:t>254.741</w:t>
+              <w:t>21.632</w:t>
             </w:r>
           </w:p>
         </w:tc>
@@ -13396,7 +13636,7 @@
               <w:rPr>
                 <w:color w:val="000000"/>
               </w:rPr>
-              <w:t>*I</w:t>
+              <w:t>*N</w:t>
             </w:r>
           </w:p>
         </w:tc>
@@ -13458,11 +13698,139 @@
                 <w:rFonts w:cs="Times New Roman"/>
                 <w:color w:val="000000"/>
               </w:rPr>
-              <w:t>0.95</w:t>
-            </w:r>
-            <w:r>
+              <w:t>2.106</w:t>
+            </w:r>
+          </w:p>
+        </w:tc>
+        <w:tc>
+          <w:tcPr>
+            <w:tcW w:w="1056" w:type="dxa"/>
+            <w:tcBorders>
+              <w:top w:val="nil"/>
+              <w:left w:val="nil"/>
+              <w:bottom w:val="nil"/>
+              <w:right w:val="nil"/>
+            </w:tcBorders>
+            <w:shd w:val="clear" w:color="auto" w:fill="auto"/>
+            <w:noWrap/>
+            <w:vAlign w:val="bottom"/>
+            <w:hideMark/>
+          </w:tcPr>
+          <w:p>
+            <w:pPr>
+              <w:spacing w:line="276" w:lineRule="auto"/>
+              <w:jc w:val="right"/>
               <w:rPr>
                 <w:rFonts w:cs="Times New Roman"/>
+                <w:b/>
+                <w:bCs/>
+                <w:i/>
+                <w:iCs/>
+                <w:color w:val="000000"/>
+              </w:rPr>
+            </w:pPr>
+            <w:r>
+              <w:rPr>
+                <w:rFonts w:cs="Times New Roman"/>
+                <w:color w:val="000000"/>
+              </w:rPr>
+              <w:t>0.147</w:t>
+            </w:r>
+          </w:p>
+        </w:tc>
+        <w:tc>
+          <w:tcPr>
+            <w:tcW w:w="1116" w:type="dxa"/>
+            <w:tcBorders>
+              <w:top w:val="nil"/>
+              <w:left w:val="nil"/>
+              <w:bottom w:val="nil"/>
+              <w:right w:val="nil"/>
+            </w:tcBorders>
+          </w:tcPr>
+          <w:p>
+            <w:pPr>
+              <w:spacing w:line="276" w:lineRule="auto"/>
+              <w:jc w:val="right"/>
+              <w:rPr>
+                <w:rFonts w:cs="Times New Roman"/>
+                <w:color w:val="000000"/>
+              </w:rPr>
+            </w:pPr>
+            <w:r>
+              <w:rPr>
+                <w:rFonts w:cs="Times New Roman"/>
+                <w:color w:val="000000"/>
+              </w:rPr>
+              <w:t>11.456</w:t>
+            </w:r>
+          </w:p>
+        </w:tc>
+        <w:tc>
+          <w:tcPr>
+            <w:tcW w:w="1116" w:type="dxa"/>
+            <w:tcBorders>
+              <w:top w:val="nil"/>
+              <w:left w:val="nil"/>
+              <w:bottom w:val="nil"/>
+              <w:right w:val="nil"/>
+            </w:tcBorders>
+          </w:tcPr>
+          <w:p>
+            <w:pPr>
+              <w:spacing w:line="276" w:lineRule="auto"/>
+              <w:jc w:val="right"/>
+              <w:rPr>
+                <w:rFonts w:cs="Times New Roman"/>
+                <w:b/>
+                <w:bCs/>
+                <w:color w:val="000000"/>
+              </w:rPr>
+            </w:pPr>
+            <w:r>
+              <w:rPr>
+                <w:rFonts w:cs="Times New Roman"/>
+                <w:b/>
+                <w:bCs/>
+                <w:color w:val="000000"/>
+              </w:rPr>
+              <w:t>&lt;0.001</w:t>
+            </w:r>
+          </w:p>
+        </w:tc>
+        <w:tc>
+          <w:tcPr>
+            <w:tcW w:w="1116" w:type="dxa"/>
+            <w:tcBorders>
+              <w:top w:val="nil"/>
+              <w:left w:val="nil"/>
+              <w:bottom w:val="nil"/>
+              <w:right w:val="nil"/>
+            </w:tcBorders>
+            <w:shd w:val="clear" w:color="auto" w:fill="auto"/>
+            <w:noWrap/>
+            <w:vAlign w:val="bottom"/>
+            <w:hideMark/>
+          </w:tcPr>
+          <w:p>
+            <w:pPr>
+              <w:spacing w:line="276" w:lineRule="auto"/>
+              <w:jc w:val="right"/>
+              <w:rPr>
+                <w:rFonts w:cs="Times New Roman"/>
+                <w:color w:val="000000"/>
+              </w:rPr>
+            </w:pPr>
+            <w:r>
+              <w:rPr>
+                <w:rFonts w:cs="Times New Roman"/>
+                <w:color w:val="000000"/>
+              </w:rPr>
+              <w:t>1.59</w:t>
+            </w:r>
+            <w:r>
+              <w:rPr>
+                <w:rFonts w:cs="Times New Roman"/>
                 <w:color w:val="000000"/>
               </w:rPr>
               <w:t>0</w:t>
@@ -13499,138 +13867,7 @@
                 <w:rFonts w:cs="Times New Roman"/>
                 <w:color w:val="000000"/>
               </w:rPr>
-              <w:t>0.33</w:t>
-            </w:r>
-            <w:r>
-              <w:rPr>
-                <w:rFonts w:cs="Times New Roman"/>
-                <w:color w:val="000000"/>
-              </w:rPr>
-              <w:t>0</w:t>
-            </w:r>
-          </w:p>
-        </w:tc>
-        <w:tc>
-          <w:tcPr>
-            <w:tcW w:w="1116" w:type="dxa"/>
-            <w:tcBorders>
-              <w:top w:val="nil"/>
-              <w:left w:val="nil"/>
-              <w:bottom w:val="nil"/>
-              <w:right w:val="nil"/>
-            </w:tcBorders>
-          </w:tcPr>
-          <w:p>
-            <w:pPr>
-              <w:spacing w:line="276" w:lineRule="auto"/>
-              <w:jc w:val="right"/>
-              <w:rPr>
-                <w:rFonts w:cs="Times New Roman"/>
-                <w:color w:val="000000"/>
-              </w:rPr>
-            </w:pPr>
-            <w:r>
-              <w:rPr>
-                <w:rFonts w:cs="Times New Roman"/>
-                <w:color w:val="000000"/>
-              </w:rPr>
-              <w:t>2.430</w:t>
-            </w:r>
-          </w:p>
-        </w:tc>
-        <w:tc>
-          <w:tcPr>
-            <w:tcW w:w="1116" w:type="dxa"/>
-            <w:tcBorders>
-              <w:top w:val="nil"/>
-              <w:left w:val="nil"/>
-              <w:bottom w:val="nil"/>
-              <w:right w:val="nil"/>
-            </w:tcBorders>
-          </w:tcPr>
-          <w:p>
-            <w:pPr>
-              <w:spacing w:line="276" w:lineRule="auto"/>
-              <w:jc w:val="right"/>
-              <w:rPr>
-                <w:rFonts w:cs="Times New Roman"/>
-                <w:color w:val="000000"/>
-              </w:rPr>
-            </w:pPr>
-            <w:r>
-              <w:rPr>
-                <w:rFonts w:cs="Times New Roman"/>
-                <w:color w:val="000000"/>
-              </w:rPr>
-              <w:t>0.119</w:t>
-            </w:r>
-          </w:p>
-        </w:tc>
-        <w:tc>
-          <w:tcPr>
-            <w:tcW w:w="1116" w:type="dxa"/>
-            <w:tcBorders>
-              <w:top w:val="nil"/>
-              <w:left w:val="nil"/>
-              <w:bottom w:val="nil"/>
-              <w:right w:val="nil"/>
-            </w:tcBorders>
-            <w:shd w:val="clear" w:color="auto" w:fill="auto"/>
-            <w:noWrap/>
-            <w:vAlign w:val="bottom"/>
-            <w:hideMark/>
-          </w:tcPr>
-          <w:p>
-            <w:pPr>
-              <w:spacing w:line="276" w:lineRule="auto"/>
-              <w:jc w:val="right"/>
-              <w:rPr>
-                <w:rFonts w:cs="Times New Roman"/>
-                <w:color w:val="000000"/>
-              </w:rPr>
-            </w:pPr>
-            <w:r>
-              <w:rPr>
-                <w:rFonts w:cs="Times New Roman"/>
-                <w:color w:val="000000"/>
-              </w:rPr>
-              <w:t>21.632</w:t>
-            </w:r>
-          </w:p>
-        </w:tc>
-        <w:tc>
-          <w:tcPr>
-            <w:tcW w:w="1056" w:type="dxa"/>
-            <w:tcBorders>
-              <w:top w:val="nil"/>
-              <w:left w:val="nil"/>
-              <w:bottom w:val="nil"/>
-              <w:right w:val="nil"/>
-            </w:tcBorders>
-            <w:shd w:val="clear" w:color="auto" w:fill="auto"/>
-            <w:noWrap/>
-            <w:vAlign w:val="bottom"/>
-            <w:hideMark/>
-          </w:tcPr>
-          <w:p>
-            <w:pPr>
-              <w:spacing w:line="276" w:lineRule="auto"/>
-              <w:jc w:val="right"/>
-              <w:rPr>
-                <w:rFonts w:cs="Times New Roman"/>
-                <w:b/>
-                <w:bCs/>
-                <w:color w:val="000000"/>
-              </w:rPr>
-            </w:pPr>
-            <w:r>
-              <w:rPr>
-                <w:rFonts w:cs="Times New Roman"/>
-                <w:b/>
-                <w:bCs/>
-                <w:color w:val="000000"/>
-              </w:rPr>
-              <w:t>&lt;0.001</w:t>
+              <w:t>0.207</w:t>
             </w:r>
           </w:p>
         </w:tc>
@@ -13646,39 +13883,25 @@
             <w:tcBorders>
               <w:top w:val="nil"/>
               <w:left w:val="nil"/>
-              <w:bottom w:val="nil"/>
-              <w:right w:val="nil"/>
-            </w:tcBorders>
-            <w:shd w:val="clear" w:color="auto" w:fill="auto"/>
-            <w:noWrap/>
-            <w:vAlign w:val="center"/>
-            <w:hideMark/>
-          </w:tcPr>
-          <w:p>
-            <w:pPr>
-              <w:spacing w:line="276" w:lineRule="auto"/>
-              <w:rPr>
-                <w:color w:val="000000"/>
-              </w:rPr>
-            </w:pPr>
-            <w:r>
-              <w:rPr>
-                <w:color w:val="000000"/>
-              </w:rPr>
-              <w:t>CO</w:t>
-            </w:r>
-            <w:r>
-              <w:rPr>
-                <w:color w:val="000000"/>
-                <w:vertAlign w:val="subscript"/>
-              </w:rPr>
-              <w:t>2</w:t>
-            </w:r>
-            <w:r>
-              <w:rPr>
-                <w:color w:val="000000"/>
-              </w:rPr>
-              <w:t>*N</w:t>
+              <w:right w:val="nil"/>
+            </w:tcBorders>
+            <w:shd w:val="clear" w:color="auto" w:fill="auto"/>
+            <w:noWrap/>
+            <w:vAlign w:val="center"/>
+            <w:hideMark/>
+          </w:tcPr>
+          <w:p>
+            <w:pPr>
+              <w:spacing w:line="276" w:lineRule="auto"/>
+              <w:rPr>
+                <w:color w:val="000000"/>
+              </w:rPr>
+            </w:pPr>
+            <w:r>
+              <w:rPr>
+                <w:color w:val="000000"/>
+              </w:rPr>
+              <w:t>I*N</w:t>
             </w:r>
           </w:p>
         </w:tc>
@@ -13688,7 +13911,6 @@
             <w:tcBorders>
               <w:top w:val="nil"/>
               <w:left w:val="nil"/>
-              <w:bottom w:val="nil"/>
               <w:right w:val="nil"/>
             </w:tcBorders>
             <w:shd w:val="clear" w:color="auto" w:fill="auto"/>
@@ -13718,7 +13940,6 @@
             <w:tcBorders>
               <w:top w:val="nil"/>
               <w:left w:val="nil"/>
-              <w:bottom w:val="nil"/>
               <w:right w:val="nil"/>
             </w:tcBorders>
             <w:shd w:val="clear" w:color="auto" w:fill="auto"/>
@@ -13740,7 +13961,7 @@
                 <w:rFonts w:cs="Times New Roman"/>
                 <w:color w:val="000000"/>
               </w:rPr>
-              <w:t>2.106</w:t>
+              <w:t>44.622</w:t>
             </w:r>
           </w:p>
         </w:tc>
@@ -13750,7 +13971,130 @@
             <w:tcBorders>
               <w:top w:val="nil"/>
               <w:left w:val="nil"/>
-              <w:bottom w:val="nil"/>
+              <w:right w:val="nil"/>
+            </w:tcBorders>
+            <w:shd w:val="clear" w:color="auto" w:fill="auto"/>
+            <w:noWrap/>
+            <w:vAlign w:val="bottom"/>
+            <w:hideMark/>
+          </w:tcPr>
+          <w:p>
+            <w:pPr>
+              <w:spacing w:line="276" w:lineRule="auto"/>
+              <w:jc w:val="right"/>
+              <w:rPr>
+                <w:rFonts w:cs="Times New Roman"/>
+                <w:b/>
+                <w:bCs/>
+                <w:color w:val="000000"/>
+              </w:rPr>
+            </w:pPr>
+            <w:r>
+              <w:rPr>
+                <w:rFonts w:cs="Times New Roman"/>
+                <w:b/>
+                <w:bCs/>
+                <w:color w:val="000000"/>
+              </w:rPr>
+              <w:t>&lt;0.001</w:t>
+            </w:r>
+          </w:p>
+        </w:tc>
+        <w:tc>
+          <w:tcPr>
+            <w:tcW w:w="1116" w:type="dxa"/>
+            <w:tcBorders>
+              <w:top w:val="nil"/>
+              <w:left w:val="nil"/>
+              <w:right w:val="nil"/>
+            </w:tcBorders>
+          </w:tcPr>
+          <w:p>
+            <w:pPr>
+              <w:spacing w:line="276" w:lineRule="auto"/>
+              <w:jc w:val="right"/>
+              <w:rPr>
+                <w:rFonts w:cs="Times New Roman"/>
+                <w:color w:val="000000"/>
+              </w:rPr>
+            </w:pPr>
+            <w:r>
+              <w:rPr>
+                <w:rFonts w:cs="Times New Roman"/>
+                <w:color w:val="000000"/>
+              </w:rPr>
+              <w:t>7.435</w:t>
+            </w:r>
+          </w:p>
+        </w:tc>
+        <w:tc>
+          <w:tcPr>
+            <w:tcW w:w="1116" w:type="dxa"/>
+            <w:tcBorders>
+              <w:top w:val="nil"/>
+              <w:left w:val="nil"/>
+              <w:right w:val="nil"/>
+            </w:tcBorders>
+          </w:tcPr>
+          <w:p>
+            <w:pPr>
+              <w:spacing w:line="276" w:lineRule="auto"/>
+              <w:jc w:val="right"/>
+              <w:rPr>
+                <w:rFonts w:cs="Times New Roman"/>
+                <w:b/>
+                <w:bCs/>
+                <w:color w:val="000000"/>
+              </w:rPr>
+            </w:pPr>
+            <w:r>
+              <w:rPr>
+                <w:rFonts w:cs="Times New Roman"/>
+                <w:b/>
+                <w:bCs/>
+                <w:color w:val="000000"/>
+              </w:rPr>
+              <w:t>0.006</w:t>
+            </w:r>
+          </w:p>
+        </w:tc>
+        <w:tc>
+          <w:tcPr>
+            <w:tcW w:w="1116" w:type="dxa"/>
+            <w:tcBorders>
+              <w:top w:val="nil"/>
+              <w:left w:val="nil"/>
+              <w:right w:val="nil"/>
+            </w:tcBorders>
+            <w:shd w:val="clear" w:color="auto" w:fill="auto"/>
+            <w:noWrap/>
+            <w:vAlign w:val="bottom"/>
+            <w:hideMark/>
+          </w:tcPr>
+          <w:p>
+            <w:pPr>
+              <w:spacing w:line="276" w:lineRule="auto"/>
+              <w:jc w:val="right"/>
+              <w:rPr>
+                <w:rFonts w:cs="Times New Roman"/>
+                <w:color w:val="000000"/>
+              </w:rPr>
+            </w:pPr>
+            <w:r>
+              <w:rPr>
+                <w:rFonts w:cs="Times New Roman"/>
+                <w:color w:val="000000"/>
+              </w:rPr>
+              <w:t>132.463</w:t>
+            </w:r>
+          </w:p>
+        </w:tc>
+        <w:tc>
+          <w:tcPr>
+            <w:tcW w:w="1056" w:type="dxa"/>
+            <w:tcBorders>
+              <w:top w:val="nil"/>
+              <w:left w:val="nil"/>
               <w:right w:val="nil"/>
             </w:tcBorders>
             <w:shd w:val="clear" w:color="auto" w:fill="auto"/>
@@ -13774,142 +14118,11 @@
             <w:r>
               <w:rPr>
                 <w:rFonts w:cs="Times New Roman"/>
-                <w:color w:val="000000"/>
-              </w:rPr>
-              <w:t>0.147</w:t>
-            </w:r>
-          </w:p>
-        </w:tc>
-        <w:tc>
-          <w:tcPr>
-            <w:tcW w:w="1116" w:type="dxa"/>
-            <w:tcBorders>
-              <w:top w:val="nil"/>
-              <w:left w:val="nil"/>
-              <w:bottom w:val="nil"/>
-              <w:right w:val="nil"/>
-            </w:tcBorders>
-          </w:tcPr>
-          <w:p>
-            <w:pPr>
-              <w:spacing w:line="276" w:lineRule="auto"/>
-              <w:jc w:val="right"/>
-              <w:rPr>
-                <w:rFonts w:cs="Times New Roman"/>
-                <w:color w:val="000000"/>
-              </w:rPr>
-            </w:pPr>
-            <w:r>
-              <w:rPr>
-                <w:rFonts w:cs="Times New Roman"/>
-                <w:color w:val="000000"/>
-              </w:rPr>
-              <w:t>25.401</w:t>
-            </w:r>
-          </w:p>
-        </w:tc>
-        <w:tc>
-          <w:tcPr>
-            <w:tcW w:w="1116" w:type="dxa"/>
-            <w:tcBorders>
-              <w:top w:val="nil"/>
-              <w:left w:val="nil"/>
-              <w:bottom w:val="nil"/>
-              <w:right w:val="nil"/>
-            </w:tcBorders>
-          </w:tcPr>
-          <w:p>
-            <w:pPr>
-              <w:spacing w:line="276" w:lineRule="auto"/>
-              <w:jc w:val="right"/>
-              <w:rPr>
-                <w:rFonts w:cs="Times New Roman"/>
-                <w:b/>
-                <w:bCs/>
-                <w:color w:val="000000"/>
-              </w:rPr>
-            </w:pPr>
-            <w:r>
-              <w:rPr>
-                <w:rFonts w:cs="Times New Roman"/>
                 <w:b/>
                 <w:bCs/>
                 <w:color w:val="000000"/>
               </w:rPr>
               <w:t>&lt;0.001</w:t>
-            </w:r>
-          </w:p>
-        </w:tc>
-        <w:tc>
-          <w:tcPr>
-            <w:tcW w:w="1116" w:type="dxa"/>
-            <w:tcBorders>
-              <w:top w:val="nil"/>
-              <w:left w:val="nil"/>
-              <w:bottom w:val="nil"/>
-              <w:right w:val="nil"/>
-            </w:tcBorders>
-            <w:shd w:val="clear" w:color="auto" w:fill="auto"/>
-            <w:noWrap/>
-            <w:vAlign w:val="bottom"/>
-            <w:hideMark/>
-          </w:tcPr>
-          <w:p>
-            <w:pPr>
-              <w:spacing w:line="276" w:lineRule="auto"/>
-              <w:jc w:val="right"/>
-              <w:rPr>
-                <w:rFonts w:cs="Times New Roman"/>
-                <w:color w:val="000000"/>
-              </w:rPr>
-            </w:pPr>
-            <w:r>
-              <w:rPr>
-                <w:rFonts w:cs="Times New Roman"/>
-                <w:color w:val="000000"/>
-              </w:rPr>
-              <w:t>1.59</w:t>
-            </w:r>
-            <w:r>
-              <w:rPr>
-                <w:rFonts w:cs="Times New Roman"/>
-                <w:color w:val="000000"/>
-              </w:rPr>
-              <w:t>0</w:t>
-            </w:r>
-          </w:p>
-        </w:tc>
-        <w:tc>
-          <w:tcPr>
-            <w:tcW w:w="1056" w:type="dxa"/>
-            <w:tcBorders>
-              <w:top w:val="nil"/>
-              <w:left w:val="nil"/>
-              <w:bottom w:val="nil"/>
-              <w:right w:val="nil"/>
-            </w:tcBorders>
-            <w:shd w:val="clear" w:color="auto" w:fill="auto"/>
-            <w:noWrap/>
-            <w:vAlign w:val="bottom"/>
-            <w:hideMark/>
-          </w:tcPr>
-          <w:p>
-            <w:pPr>
-              <w:spacing w:line="276" w:lineRule="auto"/>
-              <w:jc w:val="right"/>
-              <w:rPr>
-                <w:rFonts w:cs="Times New Roman"/>
-                <w:b/>
-                <w:bCs/>
-                <w:color w:val="000000"/>
-              </w:rPr>
-            </w:pPr>
-            <w:r>
-              <w:rPr>
-                <w:rFonts w:cs="Times New Roman"/>
-                <w:color w:val="000000"/>
-              </w:rPr>
-              <w:t>0.207</w:t>
             </w:r>
           </w:p>
         </w:tc>
@@ -13925,25 +14138,39 @@
             <w:tcBorders>
               <w:top w:val="nil"/>
               <w:left w:val="nil"/>
-              <w:right w:val="nil"/>
-            </w:tcBorders>
-            <w:shd w:val="clear" w:color="auto" w:fill="auto"/>
-            <w:noWrap/>
-            <w:vAlign w:val="center"/>
-            <w:hideMark/>
-          </w:tcPr>
-          <w:p>
-            <w:pPr>
-              <w:spacing w:line="276" w:lineRule="auto"/>
-              <w:rPr>
-                <w:color w:val="000000"/>
-              </w:rPr>
-            </w:pPr>
-            <w:r>
-              <w:rPr>
-                <w:color w:val="000000"/>
-              </w:rPr>
-              <w:t>I*N</w:t>
+              <w:bottom w:val="single" w:sz="4" w:space="0" w:color="auto"/>
+              <w:right w:val="nil"/>
+            </w:tcBorders>
+            <w:shd w:val="clear" w:color="auto" w:fill="auto"/>
+            <w:noWrap/>
+            <w:vAlign w:val="center"/>
+            <w:hideMark/>
+          </w:tcPr>
+          <w:p>
+            <w:pPr>
+              <w:spacing w:line="276" w:lineRule="auto"/>
+              <w:rPr>
+                <w:color w:val="000000"/>
+              </w:rPr>
+            </w:pPr>
+            <w:r>
+              <w:rPr>
+                <w:color w:val="000000"/>
+              </w:rPr>
+              <w:t>CO</w:t>
+            </w:r>
+            <w:r>
+              <w:rPr>
+                <w:color w:val="000000"/>
+                <w:vertAlign w:val="subscript"/>
+              </w:rPr>
+              <w:t>2</w:t>
+            </w:r>
+            <w:r>
+              <w:rPr>
+                <w:color w:val="000000"/>
+              </w:rPr>
+              <w:t>*I*N</w:t>
             </w:r>
           </w:p>
         </w:tc>
@@ -13953,6 +14180,7 @@
             <w:tcBorders>
               <w:top w:val="nil"/>
               <w:left w:val="nil"/>
+              <w:bottom w:val="single" w:sz="4" w:space="0" w:color="auto"/>
               <w:right w:val="nil"/>
             </w:tcBorders>
             <w:shd w:val="clear" w:color="auto" w:fill="auto"/>
@@ -13982,6 +14210,7 @@
             <w:tcBorders>
               <w:top w:val="nil"/>
               <w:left w:val="nil"/>
+              <w:bottom w:val="single" w:sz="4" w:space="0" w:color="auto"/>
               <w:right w:val="nil"/>
             </w:tcBorders>
             <w:shd w:val="clear" w:color="auto" w:fill="auto"/>
@@ -14003,7 +14232,7 @@
                 <w:rFonts w:cs="Times New Roman"/>
                 <w:color w:val="000000"/>
               </w:rPr>
-              <w:t>44.622</w:t>
+              <w:t>0.196</w:t>
             </w:r>
           </w:p>
         </w:tc>
@@ -14013,6 +14242,7 @@
             <w:tcBorders>
               <w:top w:val="nil"/>
               <w:left w:val="nil"/>
+              <w:bottom w:val="single" w:sz="4" w:space="0" w:color="auto"/>
               <w:right w:val="nil"/>
             </w:tcBorders>
             <w:shd w:val="clear" w:color="auto" w:fill="auto"/>
@@ -14034,11 +14264,9 @@
             <w:r>
               <w:rPr>
                 <w:rFonts w:cs="Times New Roman"/>
-                <w:b/>
-                <w:bCs/>
-                <w:color w:val="000000"/>
-              </w:rPr>
-              <w:t>&lt;0.001</w:t>
+                <w:color w:val="000000"/>
+              </w:rPr>
+              <w:t>0.658</w:t>
             </w:r>
           </w:p>
         </w:tc>
@@ -14048,6 +14276,7 @@
             <w:tcBorders>
               <w:top w:val="nil"/>
               <w:left w:val="nil"/>
+              <w:bottom w:val="single" w:sz="4" w:space="0" w:color="auto"/>
               <w:right w:val="nil"/>
             </w:tcBorders>
           </w:tcPr>
@@ -14065,7 +14294,7 @@
                 <w:rFonts w:cs="Times New Roman"/>
                 <w:color w:val="000000"/>
               </w:rPr>
-              <w:t>5.133</w:t>
+              <w:t>0.065</w:t>
             </w:r>
           </w:p>
         </w:tc>
@@ -14075,6 +14304,7 @@
             <w:tcBorders>
               <w:top w:val="nil"/>
               <w:left w:val="nil"/>
+              <w:bottom w:val="single" w:sz="4" w:space="0" w:color="auto"/>
               <w:right w:val="nil"/>
             </w:tcBorders>
           </w:tcPr>
@@ -14084,287 +14314,15 @@
               <w:jc w:val="right"/>
               <w:rPr>
                 <w:rFonts w:cs="Times New Roman"/>
-                <w:b/>
-                <w:bCs/>
                 <w:color w:val="000000"/>
               </w:rPr>
             </w:pPr>
             <w:r>
               <w:rPr>
                 <w:rFonts w:cs="Times New Roman"/>
-                <w:b/>
-                <w:bCs/>
-                <w:color w:val="000000"/>
-              </w:rPr>
-              <w:t>0.023</w:t>
-            </w:r>
-          </w:p>
-        </w:tc>
-        <w:tc>
-          <w:tcPr>
-            <w:tcW w:w="1116" w:type="dxa"/>
-            <w:tcBorders>
-              <w:top w:val="nil"/>
-              <w:left w:val="nil"/>
-              <w:right w:val="nil"/>
-            </w:tcBorders>
-            <w:shd w:val="clear" w:color="auto" w:fill="auto"/>
-            <w:noWrap/>
-            <w:vAlign w:val="bottom"/>
-            <w:hideMark/>
-          </w:tcPr>
-          <w:p>
-            <w:pPr>
-              <w:spacing w:line="276" w:lineRule="auto"/>
-              <w:jc w:val="right"/>
-              <w:rPr>
-                <w:rFonts w:cs="Times New Roman"/>
-                <w:color w:val="000000"/>
-              </w:rPr>
-            </w:pPr>
-            <w:r>
-              <w:rPr>
-                <w:rFonts w:cs="Times New Roman"/>
-                <w:color w:val="000000"/>
-              </w:rPr>
-              <w:t>132.463</w:t>
-            </w:r>
-          </w:p>
-        </w:tc>
-        <w:tc>
-          <w:tcPr>
-            <w:tcW w:w="1056" w:type="dxa"/>
-            <w:tcBorders>
-              <w:top w:val="nil"/>
-              <w:left w:val="nil"/>
-              <w:right w:val="nil"/>
-            </w:tcBorders>
-            <w:shd w:val="clear" w:color="auto" w:fill="auto"/>
-            <w:noWrap/>
-            <w:vAlign w:val="bottom"/>
-            <w:hideMark/>
-          </w:tcPr>
-          <w:p>
-            <w:pPr>
-              <w:spacing w:line="276" w:lineRule="auto"/>
-              <w:jc w:val="right"/>
-              <w:rPr>
-                <w:rFonts w:cs="Times New Roman"/>
-                <w:b/>
-                <w:bCs/>
-                <w:i/>
-                <w:iCs/>
-                <w:color w:val="000000"/>
-              </w:rPr>
-            </w:pPr>
-            <w:r>
-              <w:rPr>
-                <w:rFonts w:cs="Times New Roman"/>
-                <w:b/>
-                <w:bCs/>
-                <w:color w:val="000000"/>
-              </w:rPr>
-              <w:t>&lt;0.001</w:t>
-            </w:r>
-          </w:p>
-        </w:tc>
-      </w:tr>
-      <w:tr>
-        <w:trPr>
-          <w:trHeight w:val="320"/>
-          <w:jc w:val="center"/>
-        </w:trPr>
-        <w:tc>
-          <w:tcPr>
-            <w:tcW w:w="1975" w:type="dxa"/>
-            <w:tcBorders>
-              <w:top w:val="nil"/>
-              <w:left w:val="nil"/>
-              <w:bottom w:val="single" w:sz="4" w:space="0" w:color="auto"/>
-              <w:right w:val="nil"/>
-            </w:tcBorders>
-            <w:shd w:val="clear" w:color="auto" w:fill="auto"/>
-            <w:noWrap/>
-            <w:vAlign w:val="center"/>
-            <w:hideMark/>
-          </w:tcPr>
-          <w:p>
-            <w:pPr>
-              <w:spacing w:line="276" w:lineRule="auto"/>
-              <w:rPr>
-                <w:color w:val="000000"/>
-              </w:rPr>
-            </w:pPr>
-            <w:r>
-              <w:rPr>
-                <w:color w:val="000000"/>
-              </w:rPr>
-              <w:t>CO</w:t>
-            </w:r>
-            <w:r>
-              <w:rPr>
-                <w:color w:val="000000"/>
-                <w:vertAlign w:val="subscript"/>
-              </w:rPr>
-              <w:t>2</w:t>
-            </w:r>
-            <w:r>
-              <w:rPr>
-                <w:color w:val="000000"/>
-              </w:rPr>
-              <w:t>*I*N</w:t>
-            </w:r>
-          </w:p>
-        </w:tc>
-        <w:tc>
-          <w:tcPr>
-            <w:tcW w:w="536" w:type="dxa"/>
-            <w:tcBorders>
-              <w:top w:val="nil"/>
-              <w:left w:val="nil"/>
-              <w:bottom w:val="single" w:sz="4" w:space="0" w:color="auto"/>
-              <w:right w:val="nil"/>
-            </w:tcBorders>
-            <w:shd w:val="clear" w:color="auto" w:fill="auto"/>
-            <w:noWrap/>
-            <w:vAlign w:val="center"/>
-            <w:hideMark/>
-          </w:tcPr>
-          <w:p>
-            <w:pPr>
-              <w:spacing w:line="276" w:lineRule="auto"/>
-              <w:jc w:val="right"/>
-              <w:rPr>
-                <w:color w:val="000000"/>
-              </w:rPr>
-            </w:pPr>
-            <w:r>
-              <w:rPr>
-                <w:color w:val="000000"/>
-              </w:rPr>
-              <w:t>1</w:t>
-            </w:r>
-          </w:p>
-        </w:tc>
-        <w:tc>
-          <w:tcPr>
-            <w:tcW w:w="1116" w:type="dxa"/>
-            <w:tcBorders>
-              <w:top w:val="nil"/>
-              <w:left w:val="nil"/>
-              <w:bottom w:val="single" w:sz="4" w:space="0" w:color="auto"/>
-              <w:right w:val="nil"/>
-            </w:tcBorders>
-            <w:shd w:val="clear" w:color="auto" w:fill="auto"/>
-            <w:noWrap/>
-            <w:vAlign w:val="bottom"/>
-            <w:hideMark/>
-          </w:tcPr>
-          <w:p>
-            <w:pPr>
-              <w:spacing w:line="276" w:lineRule="auto"/>
-              <w:jc w:val="right"/>
-              <w:rPr>
-                <w:rFonts w:cs="Times New Roman"/>
-                <w:color w:val="000000"/>
-              </w:rPr>
-            </w:pPr>
-            <w:r>
-              <w:rPr>
-                <w:rFonts w:cs="Times New Roman"/>
-                <w:color w:val="000000"/>
-              </w:rPr>
-              <w:t>0.196</w:t>
-            </w:r>
-          </w:p>
-        </w:tc>
-        <w:tc>
-          <w:tcPr>
-            <w:tcW w:w="1056" w:type="dxa"/>
-            <w:tcBorders>
-              <w:top w:val="nil"/>
-              <w:left w:val="nil"/>
-              <w:bottom w:val="single" w:sz="4" w:space="0" w:color="auto"/>
-              <w:right w:val="nil"/>
-            </w:tcBorders>
-            <w:shd w:val="clear" w:color="auto" w:fill="auto"/>
-            <w:noWrap/>
-            <w:vAlign w:val="bottom"/>
-            <w:hideMark/>
-          </w:tcPr>
-          <w:p>
-            <w:pPr>
-              <w:spacing w:line="276" w:lineRule="auto"/>
-              <w:jc w:val="right"/>
-              <w:rPr>
-                <w:rFonts w:cs="Times New Roman"/>
-                <w:b/>
-                <w:bCs/>
-                <w:color w:val="000000"/>
-              </w:rPr>
-            </w:pPr>
-            <w:r>
-              <w:rPr>
-                <w:rFonts w:cs="Times New Roman"/>
-                <w:color w:val="000000"/>
-              </w:rPr>
-              <w:t>0.658</w:t>
-            </w:r>
-          </w:p>
-        </w:tc>
-        <w:tc>
-          <w:tcPr>
-            <w:tcW w:w="1116" w:type="dxa"/>
-            <w:tcBorders>
-              <w:top w:val="nil"/>
-              <w:left w:val="nil"/>
-              <w:bottom w:val="single" w:sz="4" w:space="0" w:color="auto"/>
-              <w:right w:val="nil"/>
-            </w:tcBorders>
-          </w:tcPr>
-          <w:p>
-            <w:pPr>
-              <w:spacing w:line="276" w:lineRule="auto"/>
-              <w:jc w:val="right"/>
-              <w:rPr>
-                <w:rFonts w:cs="Times New Roman"/>
-                <w:color w:val="000000"/>
-              </w:rPr>
-            </w:pPr>
-            <w:r>
-              <w:rPr>
-                <w:rFonts w:cs="Times New Roman"/>
-                <w:color w:val="000000"/>
-              </w:rPr>
-              <w:t>1.152</w:t>
-            </w:r>
-          </w:p>
-        </w:tc>
-        <w:tc>
-          <w:tcPr>
-            <w:tcW w:w="1116" w:type="dxa"/>
-            <w:tcBorders>
-              <w:top w:val="nil"/>
-              <w:left w:val="nil"/>
-              <w:bottom w:val="single" w:sz="4" w:space="0" w:color="auto"/>
-              <w:right w:val="nil"/>
-            </w:tcBorders>
-          </w:tcPr>
-          <w:p>
-            <w:pPr>
-              <w:spacing w:line="276" w:lineRule="auto"/>
-              <w:jc w:val="right"/>
-              <w:rPr>
-                <w:rFonts w:cs="Times New Roman"/>
-                <w:color w:val="000000"/>
-              </w:rPr>
-            </w:pPr>
-            <w:r>
-              <w:rPr>
-                <w:rFonts w:cs="Times New Roman"/>
-                <w:color w:val="000000"/>
-              </w:rPr>
-              <w:t>0.283</w:t>
+                <w:color w:val="000000"/>
+              </w:rPr>
+              <w:t>0.799</w:t>
             </w:r>
           </w:p>
         </w:tc>
@@ -14478,7 +14436,28 @@
         <w:t>A superscript</w:t>
       </w:r>
       <w:r>
-        <w:t xml:space="preserve"> “b” is included after trait labels to indicate if models </w:t>
+        <w:t xml:space="preserve"> “</w:t>
+      </w:r>
+      <w:r>
+        <w:rPr>
+          <w:vertAlign w:val="superscript"/>
+        </w:rPr>
+        <w:t>a</w:t>
+      </w:r>
+      <w:r>
+        <w:t>” is included after trait labels to indicate if models were fit with natural log-transformed response variables, while a superscript</w:t>
+      </w:r>
+      <w:r>
+        <w:t xml:space="preserve"> “</w:t>
+      </w:r>
+      <w:r>
+        <w:rPr>
+          <w:vertAlign w:val="superscript"/>
+        </w:rPr>
+        <w:t>b</w:t>
+      </w:r>
+      <w:r>
+        <w:t xml:space="preserve">” is included if models </w:t>
       </w:r>
       <w:r>
         <w:t>were fit with square-</w:t>
@@ -16369,6 +16348,7 @@
     <w:p>
       <w:pPr>
         <w:spacing w:line="360" w:lineRule="auto"/>
+        <w:jc w:val="center"/>
         <w:rPr>
           <w:bCs/>
         </w:rPr>
@@ -16379,10 +16359,10 @@
           <w:noProof/>
         </w:rPr>
         <w:drawing>
-          <wp:inline distT="0" distB="0" distL="0" distR="0" wp14:anchorId="7DAA228A" wp14:editId="02FC0E55">
-            <wp:extent cx="5943600" cy="1981200"/>
-            <wp:effectExtent l="0" t="0" r="0" b="0"/>
-            <wp:docPr id="1482593082" name="Picture 1482593082" descr="A diagram of soil fertilization&#10;&#10;Description automatically generated"/>
+          <wp:inline distT="0" distB="0" distL="0" distR="0" wp14:anchorId="30523FE0" wp14:editId="1361373C">
+            <wp:extent cx="4531489" cy="4090443"/>
+            <wp:effectExtent l="0" t="0" r="2540" b="0"/>
+            <wp:docPr id="1222974726" name="Picture 1" descr="A diagram of different types of soil fertilization&#10;&#10;Description automatically generated"/>
             <wp:cNvGraphicFramePr>
               <a:graphicFrameLocks xmlns:a="http://schemas.openxmlformats.org/drawingml/2006/main" noChangeAspect="1"/>
             </wp:cNvGraphicFramePr>
@@ -16390,7 +16370,7 @@
               <a:graphicData uri="http://schemas.openxmlformats.org/drawingml/2006/picture">
                 <pic:pic xmlns:pic="http://schemas.openxmlformats.org/drawingml/2006/picture">
                   <pic:nvPicPr>
-                    <pic:cNvPr id="846558223" name="Picture 6" descr="A diagram of soil fertilization&#10;&#10;Description automatically generated"/>
+                    <pic:cNvPr id="1222974726" name="Picture 1" descr="A diagram of different types of soil fertilization&#10;&#10;Description automatically generated"/>
                     <pic:cNvPicPr/>
                   </pic:nvPicPr>
                   <pic:blipFill>
@@ -16408,7 +16388,7 @@
                   <pic:spPr>
                     <a:xfrm>
                       <a:off x="0" y="0"/>
-                      <a:ext cx="5943600" cy="1981200"/>
+                      <a:ext cx="4540602" cy="4098669"/>
                     </a:xfrm>
                     <a:prstGeom prst="rect">
                       <a:avLst/>
@@ -16451,7 +16431,91 @@
         <w:rPr>
           <w:bCs/>
         </w:rPr>
-        <w:t xml:space="preserve"> treatment on nodule biomass (a) and root nodule biomass: root biomass (b). Fertilization is represented on the x-axis. Red shaded points and trendlines indicate plants grown under elevated CO</w:t>
+        <w:t xml:space="preserve"> treatment on</w:t>
+      </w:r>
+      <w:r>
+        <w:rPr>
+          <w:bCs/>
+        </w:rPr>
+        <w:t xml:space="preserve"> root</w:t>
+      </w:r>
+      <w:r>
+        <w:rPr>
+          <w:bCs/>
+        </w:rPr>
+        <w:t xml:space="preserve"> nodule biomass</w:t>
+      </w:r>
+      <w:r>
+        <w:rPr>
+          <w:bCs/>
+        </w:rPr>
+        <w:t>: root biomass</w:t>
+      </w:r>
+      <w:r>
+        <w:rPr>
+          <w:bCs/>
+        </w:rPr>
+        <w:t xml:space="preserve"> (a)</w:t>
+      </w:r>
+      <w:r>
+        <w:rPr>
+          <w:bCs/>
+        </w:rPr>
+        <w:t xml:space="preserve">, </w:t>
+      </w:r>
+      <w:r>
+        <w:rPr>
+          <w:bCs/>
+        </w:rPr>
+        <w:t>root nodule biomass</w:t>
+      </w:r>
+      <w:r>
+        <w:rPr>
+          <w:bCs/>
+        </w:rPr>
+        <w:t xml:space="preserve"> (b), and</w:t>
+      </w:r>
+      <w:r>
+        <w:rPr>
+          <w:bCs/>
+        </w:rPr>
+        <w:t xml:space="preserve"> root biomass (</w:t>
+      </w:r>
+      <w:r>
+        <w:rPr>
+          <w:bCs/>
+        </w:rPr>
+        <w:t>c</w:t>
+      </w:r>
+      <w:r>
+        <w:rPr>
+          <w:bCs/>
+        </w:rPr>
+        <w:t>).</w:t>
+      </w:r>
+      <w:r>
+        <w:rPr>
+          <w:bCs/>
+        </w:rPr>
+        <w:t xml:space="preserve"> Nitrogen</w:t>
+      </w:r>
+      <w:r>
+        <w:rPr>
+          <w:bCs/>
+        </w:rPr>
+        <w:t xml:space="preserve"> </w:t>
+      </w:r>
+      <w:r>
+        <w:rPr>
+          <w:bCs/>
+        </w:rPr>
+        <w:t>f</w:t>
+      </w:r>
+      <w:r>
+        <w:rPr>
+          <w:bCs/>
+        </w:rPr>
+        <w:t>ertilization is represented on the x-axis. Red shaded points and trendlines indicate plants grown under elevated CO</w:t>
       </w:r>
       <w:r>
         <w:rPr>
@@ -16911,7 +16975,15 @@
         <w:sz w:val="16"/>
         <w:szCs w:val="16"/>
       </w:rPr>
-      <w:t xml:space="preserve"> of S15</w:t>
+      <w:t xml:space="preserve"> of S1</w:t>
+    </w:r>
+    <w:r>
+      <w:rPr>
+        <w:rStyle w:val="PageNumber"/>
+        <w:sz w:val="16"/>
+        <w:szCs w:val="16"/>
+      </w:rPr>
+      <w:t>4</w:t>
     </w:r>
   </w:p>
   <w:p>

</xml_diff>